<commit_message>
Update file with Log 2
</commit_message>
<xml_diff>
--- a/ASL Production Log.docx
+++ b/ASL Production Log.docx
@@ -577,30 +577,14 @@
           <w:rFonts w:ascii="Constantia" w:hAnsi="Constantia" w:cstheme="majorBidi"/>
           <w:lang w:val="en-US"/>
         </w:rPr>
-        <w:t xml:space="preserve">Since the videos are not of equal lengths, each video will have </w:t>
-      </w:r>
-      <w:proofErr w:type="gramStart"/>
-      <w:r>
-        <w:rPr>
-          <w:rFonts w:ascii="Constantia" w:hAnsi="Constantia" w:cstheme="majorBidi"/>
-          <w:lang w:val="en-US"/>
-        </w:rPr>
-        <w:t>une</w:t>
-      </w:r>
-      <w:r>
-        <w:rPr>
-          <w:rFonts w:ascii="Constantia" w:hAnsi="Constantia" w:cstheme="majorBidi"/>
-          <w:lang w:val="en-US"/>
-        </w:rPr>
-        <w:t>qual</w:t>
-      </w:r>
-      <w:proofErr w:type="gramEnd"/>
-      <w:r>
-        <w:rPr>
-          <w:rFonts w:ascii="Constantia" w:hAnsi="Constantia" w:cstheme="majorBidi"/>
-          <w:lang w:val="en-US"/>
-        </w:rPr>
-        <w:t xml:space="preserve"> number of frames extracted. To </w:t>
+        <w:t>Since the videos are not of equal lengths, each video will have une</w:t>
+      </w:r>
+      <w:r>
+        <w:rPr>
+          <w:rFonts w:ascii="Constantia" w:hAnsi="Constantia" w:cstheme="majorBidi"/>
+          <w:lang w:val="en-US"/>
+        </w:rPr>
+        <w:t xml:space="preserve">qual number of frames extracted. To </w:t>
       </w:r>
       <w:r>
         <w:rPr>
@@ -785,23 +769,7 @@
           <w:rFonts w:ascii="Constantia" w:hAnsi="Constantia" w:cstheme="majorBidi"/>
           <w:lang w:val="en-US"/>
         </w:rPr>
-        <w:t xml:space="preserve">The data set is </w:t>
-      </w:r>
-      <w:proofErr w:type="gramStart"/>
-      <w:r>
-        <w:rPr>
-          <w:rFonts w:ascii="Constantia" w:hAnsi="Constantia" w:cstheme="majorBidi"/>
-          <w:lang w:val="en-US"/>
-        </w:rPr>
-        <w:t>pretty small</w:t>
-      </w:r>
-      <w:proofErr w:type="gramEnd"/>
-      <w:r>
-        <w:rPr>
-          <w:rFonts w:ascii="Constantia" w:hAnsi="Constantia" w:cstheme="majorBidi"/>
-          <w:lang w:val="en-US"/>
-        </w:rPr>
-        <w:t xml:space="preserve"> now</w:t>
+        <w:t>The data set is pretty small now</w:t>
       </w:r>
       <w:r>
         <w:rPr>
@@ -1146,21 +1114,12 @@
           <w:lang w:val="en-US"/>
         </w:rPr>
       </w:pPr>
-      <w:proofErr w:type="gramStart"/>
-      <w:r>
-        <w:rPr>
-          <w:rFonts w:ascii="Constantia" w:hAnsi="Constantia" w:cstheme="majorBidi"/>
-          <w:lang w:val="en-US"/>
-        </w:rPr>
-        <w:t>So</w:t>
-      </w:r>
-      <w:proofErr w:type="gramEnd"/>
-      <w:r>
-        <w:rPr>
-          <w:rFonts w:ascii="Constantia" w:hAnsi="Constantia" w:cstheme="majorBidi"/>
-          <w:lang w:val="en-US"/>
-        </w:rPr>
-        <w:t xml:space="preserve"> this is what will do, I will </w:t>
+      <w:r>
+        <w:rPr>
+          <w:rFonts w:ascii="Constantia" w:hAnsi="Constantia" w:cstheme="majorBidi"/>
+          <w:lang w:val="en-US"/>
+        </w:rPr>
+        <w:t xml:space="preserve">So this is what will do, I will </w:t>
       </w:r>
       <w:r>
         <w:rPr>
@@ -1362,6 +1321,7 @@
     </w:p>
     <w:p>
       <w:pPr>
+        <w:pStyle w:val="ListParagraph"/>
         <w:rPr>
           <w:rFonts w:ascii="Constantia" w:hAnsi="Constantia" w:cstheme="majorBidi"/>
           <w:lang w:val="en-US"/>
@@ -1397,6 +1357,2055 @@
           <w:lang w:val="en-US"/>
         </w:rPr>
       </w:pPr>
+    </w:p>
+    <w:p>
+      <w:pPr>
+        <w:rPr>
+          <w:rFonts w:ascii="Constantia" w:hAnsi="Constantia" w:cstheme="majorBidi"/>
+          <w:lang w:val="en-US"/>
+        </w:rPr>
+      </w:pPr>
+    </w:p>
+    <w:p>
+      <w:pPr>
+        <w:rPr>
+          <w:rFonts w:ascii="Constantia" w:hAnsi="Constantia" w:cstheme="majorBidi"/>
+          <w:lang w:val="en-US"/>
+        </w:rPr>
+      </w:pPr>
+    </w:p>
+    <w:p>
+      <w:pPr>
+        <w:rPr>
+          <w:rFonts w:ascii="Constantia" w:hAnsi="Constantia" w:cstheme="majorBidi"/>
+          <w:lang w:val="en-US"/>
+        </w:rPr>
+      </w:pPr>
+    </w:p>
+    <w:p>
+      <w:pPr>
+        <w:rPr>
+          <w:rFonts w:ascii="Constantia" w:hAnsi="Constantia" w:cstheme="majorBidi"/>
+          <w:lang w:val="en-US"/>
+        </w:rPr>
+      </w:pPr>
+    </w:p>
+    <w:p>
+      <w:pPr>
+        <w:rPr>
+          <w:rFonts w:ascii="Constantia" w:hAnsi="Constantia" w:cstheme="majorBidi"/>
+          <w:lang w:val="en-US"/>
+        </w:rPr>
+      </w:pPr>
+    </w:p>
+    <w:p>
+      <w:pPr>
+        <w:rPr>
+          <w:rFonts w:ascii="Constantia" w:hAnsi="Constantia" w:cstheme="majorBidi"/>
+          <w:lang w:val="en-US"/>
+        </w:rPr>
+      </w:pPr>
+    </w:p>
+    <w:p>
+      <w:pPr>
+        <w:rPr>
+          <w:rFonts w:ascii="Constantia" w:hAnsi="Constantia" w:cstheme="majorBidi"/>
+          <w:lang w:val="en-US"/>
+        </w:rPr>
+      </w:pPr>
+    </w:p>
+    <w:p>
+      <w:pPr>
+        <w:rPr>
+          <w:rFonts w:ascii="Constantia" w:hAnsi="Constantia" w:cstheme="majorBidi"/>
+          <w:lang w:val="en-US"/>
+        </w:rPr>
+      </w:pPr>
+    </w:p>
+    <w:p>
+      <w:pPr>
+        <w:rPr>
+          <w:rFonts w:ascii="Constantia" w:hAnsi="Constantia" w:cstheme="majorBidi"/>
+          <w:lang w:val="en-US"/>
+        </w:rPr>
+      </w:pPr>
+    </w:p>
+    <w:p>
+      <w:pPr>
+        <w:rPr>
+          <w:rFonts w:ascii="Constantia" w:hAnsi="Constantia" w:cstheme="majorBidi"/>
+          <w:lang w:val="en-US"/>
+        </w:rPr>
+      </w:pPr>
+    </w:p>
+    <w:p>
+      <w:pPr>
+        <w:rPr>
+          <w:rFonts w:ascii="Constantia" w:hAnsi="Constantia" w:cstheme="majorBidi"/>
+          <w:lang w:val="en-US"/>
+        </w:rPr>
+      </w:pPr>
+    </w:p>
+    <w:p>
+      <w:pPr>
+        <w:rPr>
+          <w:rFonts w:ascii="Constantia" w:hAnsi="Constantia" w:cstheme="majorBidi"/>
+          <w:lang w:val="en-US"/>
+        </w:rPr>
+      </w:pPr>
+    </w:p>
+    <w:p>
+      <w:pPr>
+        <w:rPr>
+          <w:rFonts w:ascii="Constantia" w:hAnsi="Constantia" w:cstheme="majorBidi"/>
+          <w:lang w:val="en-US"/>
+        </w:rPr>
+      </w:pPr>
+    </w:p>
+    <w:p>
+      <w:pPr>
+        <w:rPr>
+          <w:rFonts w:ascii="Constantia" w:hAnsi="Constantia" w:cstheme="majorBidi"/>
+          <w:b/>
+          <w:bCs/>
+          <w:lang w:val="en-US"/>
+        </w:rPr>
+      </w:pPr>
+      <w:r>
+        <w:rPr>
+          <w:rFonts w:ascii="Constantia" w:hAnsi="Constantia" w:cstheme="majorBidi"/>
+          <w:b/>
+          <w:bCs/>
+          <w:lang w:val="en-US"/>
+        </w:rPr>
+        <w:lastRenderedPageBreak/>
+        <w:t>Production Log 2: (Sunday, 04/02/2024, 4:33pm)</w:t>
+      </w:r>
+    </w:p>
+    <w:p>
+      <w:pPr>
+        <w:rPr>
+          <w:rFonts w:ascii="Constantia" w:hAnsi="Constantia" w:cstheme="majorBidi"/>
+          <w:lang w:val="en-US"/>
+        </w:rPr>
+      </w:pPr>
+      <w:r>
+        <w:rPr>
+          <w:rFonts w:ascii="Constantia" w:hAnsi="Constantia" w:cstheme="majorBidi"/>
+          <w:lang w:val="en-US"/>
+        </w:rPr>
+        <w:t xml:space="preserve">Okayy, so I’m </w:t>
+      </w:r>
+      <w:r>
+        <w:rPr>
+          <w:rFonts w:ascii="Constantia" w:hAnsi="Constantia" w:cstheme="majorBidi"/>
+          <w:lang w:val="en-US"/>
+        </w:rPr>
+        <w:t xml:space="preserve">writing this log from the computer lab of my university. Victor and Mujtaba are here too. </w:t>
+      </w:r>
+      <w:r>
+        <w:rPr>
+          <w:rFonts w:ascii="Constantia" w:hAnsi="Constantia" w:cstheme="majorBidi"/>
+          <w:lang w:val="en-US"/>
+        </w:rPr>
+        <w:t>This is what I have done so far:</w:t>
+      </w:r>
+    </w:p>
+    <w:p>
+      <w:pPr>
+        <w:pStyle w:val="ListParagraph"/>
+        <w:numPr>
+          <w:ilvl w:val="0"/>
+          <w:numId w:val="3"/>
+        </w:numPr>
+        <w:rPr>
+          <w:rFonts w:ascii="Constantia" w:hAnsi="Constantia" w:cstheme="majorBidi"/>
+          <w:lang w:val="en-US"/>
+        </w:rPr>
+      </w:pPr>
+      <w:r>
+        <w:rPr>
+          <w:rFonts w:ascii="Constantia" w:hAnsi="Constantia" w:cstheme="majorBidi"/>
+          <w:lang w:val="en-US"/>
+        </w:rPr>
+        <w:t>Data augmentation</w:t>
+      </w:r>
+    </w:p>
+    <w:p>
+      <w:pPr>
+        <w:pStyle w:val="ListParagraph"/>
+        <w:numPr>
+          <w:ilvl w:val="0"/>
+          <w:numId w:val="3"/>
+        </w:numPr>
+        <w:rPr>
+          <w:rFonts w:ascii="Constantia" w:hAnsi="Constantia" w:cstheme="majorBidi"/>
+          <w:lang w:val="en-US"/>
+        </w:rPr>
+      </w:pPr>
+      <w:r>
+        <w:rPr>
+          <w:rFonts w:ascii="Constantia" w:hAnsi="Constantia" w:cstheme="majorBidi"/>
+          <w:lang w:val="en-US"/>
+        </w:rPr>
+        <w:t>Resizing the frames to 224 x 224</w:t>
+      </w:r>
+    </w:p>
+    <w:p>
+      <w:pPr>
+        <w:pStyle w:val="ListParagraph"/>
+        <w:numPr>
+          <w:ilvl w:val="0"/>
+          <w:numId w:val="3"/>
+        </w:numPr>
+        <w:rPr>
+          <w:rFonts w:ascii="Constantia" w:hAnsi="Constantia" w:cstheme="majorBidi"/>
+          <w:lang w:val="en-US"/>
+        </w:rPr>
+      </w:pPr>
+      <w:r>
+        <w:rPr>
+          <w:rFonts w:ascii="Constantia" w:hAnsi="Constantia" w:cstheme="majorBidi"/>
+          <w:lang w:val="en-US"/>
+        </w:rPr>
+        <w:t>Applying media pipe to the augmented and resized images</w:t>
+      </w:r>
+    </w:p>
+    <w:p>
+      <w:pPr>
+        <w:pStyle w:val="ListParagraph"/>
+        <w:numPr>
+          <w:ilvl w:val="0"/>
+          <w:numId w:val="3"/>
+        </w:numPr>
+        <w:rPr>
+          <w:rFonts w:ascii="Constantia" w:hAnsi="Constantia" w:cstheme="majorBidi"/>
+          <w:lang w:val="en-US"/>
+        </w:rPr>
+      </w:pPr>
+      <w:r>
+        <w:rPr>
+          <w:rFonts w:ascii="Constantia" w:hAnsi="Constantia" w:cstheme="majorBidi"/>
+          <w:lang w:val="en-US"/>
+        </w:rPr>
+        <w:t>Labelling and creating a dataset from video frames to train the models.</w:t>
+      </w:r>
+    </w:p>
+    <w:p>
+      <w:pPr>
+        <w:pStyle w:val="ListParagraph"/>
+        <w:numPr>
+          <w:ilvl w:val="0"/>
+          <w:numId w:val="3"/>
+        </w:numPr>
+        <w:rPr>
+          <w:rFonts w:ascii="Constantia" w:hAnsi="Constantia" w:cstheme="majorBidi"/>
+          <w:lang w:val="en-US"/>
+        </w:rPr>
+      </w:pPr>
+      <w:r>
+        <w:rPr>
+          <w:rFonts w:ascii="Constantia" w:hAnsi="Constantia" w:cstheme="majorBidi"/>
+          <w:lang w:val="en-US"/>
+        </w:rPr>
+        <w:t xml:space="preserve">Written code for </w:t>
+      </w:r>
+    </w:p>
+    <w:p>
+      <w:pPr>
+        <w:pStyle w:val="ListParagraph"/>
+        <w:numPr>
+          <w:ilvl w:val="1"/>
+          <w:numId w:val="3"/>
+        </w:numPr>
+        <w:rPr>
+          <w:rFonts w:ascii="Constantia" w:hAnsi="Constantia" w:cstheme="majorBidi"/>
+          <w:lang w:val="en-US"/>
+        </w:rPr>
+      </w:pPr>
+      <w:r>
+        <w:rPr>
+          <w:rFonts w:ascii="Constantia" w:hAnsi="Constantia" w:cstheme="majorBidi"/>
+          <w:lang w:val="en-US"/>
+        </w:rPr>
+        <w:t>Pretrained ResNet50 + BiLSTM</w:t>
+      </w:r>
+    </w:p>
+    <w:p>
+      <w:pPr>
+        <w:pStyle w:val="ListParagraph"/>
+        <w:numPr>
+          <w:ilvl w:val="1"/>
+          <w:numId w:val="3"/>
+        </w:numPr>
+        <w:rPr>
+          <w:rFonts w:ascii="Constantia" w:hAnsi="Constantia" w:cstheme="majorBidi"/>
+          <w:lang w:val="en-US"/>
+        </w:rPr>
+      </w:pPr>
+      <w:r>
+        <w:rPr>
+          <w:rFonts w:ascii="Constantia" w:hAnsi="Constantia" w:cstheme="majorBidi"/>
+          <w:lang w:val="en-US"/>
+        </w:rPr>
+        <w:t>CNN + LSTM</w:t>
+      </w:r>
+    </w:p>
+    <w:p>
+      <w:pPr>
+        <w:pStyle w:val="ListParagraph"/>
+        <w:numPr>
+          <w:ilvl w:val="1"/>
+          <w:numId w:val="3"/>
+        </w:numPr>
+        <w:rPr>
+          <w:rFonts w:ascii="Constantia" w:hAnsi="Constantia" w:cstheme="majorBidi"/>
+          <w:lang w:val="en-US"/>
+        </w:rPr>
+      </w:pPr>
+      <w:r>
+        <w:rPr>
+          <w:rFonts w:ascii="Constantia" w:hAnsi="Constantia" w:cstheme="majorBidi"/>
+          <w:lang w:val="en-US"/>
+        </w:rPr>
+        <w:t xml:space="preserve">Pretrained </w:t>
+      </w:r>
+      <w:r>
+        <w:rPr>
+          <w:rFonts w:ascii="Constantia" w:hAnsi="Constantia" w:cstheme="majorBidi"/>
+          <w:lang w:val="en-US"/>
+        </w:rPr>
+        <w:t>Xception</w:t>
+      </w:r>
+      <w:r>
+        <w:rPr>
+          <w:rFonts w:ascii="Constantia" w:hAnsi="Constantia" w:cstheme="majorBidi"/>
+          <w:lang w:val="en-US"/>
+        </w:rPr>
+        <w:t xml:space="preserve"> + BiLSTM</w:t>
+      </w:r>
+    </w:p>
+    <w:p>
+      <w:pPr>
+        <w:rPr>
+          <w:rFonts w:ascii="Constantia" w:hAnsi="Constantia" w:cstheme="majorBidi"/>
+          <w:lang w:val="en-US"/>
+        </w:rPr>
+      </w:pPr>
+      <w:r>
+        <w:rPr>
+          <w:rFonts w:ascii="Constantia" w:hAnsi="Constantia" w:cstheme="majorBidi"/>
+          <w:lang w:val="en-US"/>
+        </w:rPr>
+        <w:t xml:space="preserve">I want to use the GPU here so I am </w:t>
+      </w:r>
+      <w:r>
+        <w:rPr>
+          <w:rFonts w:ascii="Constantia" w:hAnsi="Constantia" w:cstheme="majorBidi"/>
+          <w:lang w:val="en-US"/>
+        </w:rPr>
+        <w:t xml:space="preserve">downloading CUDA toolkit currently on the uni comp. </w:t>
+      </w:r>
+      <w:r>
+        <w:rPr>
+          <w:rFonts w:ascii="Constantia" w:hAnsi="Constantia" w:cstheme="majorBidi"/>
+          <w:lang w:val="en-US"/>
+        </w:rPr>
+        <w:t>Uni closes at 5 and its showing 3 hours of download time… well</w:t>
+      </w:r>
+      <w:r>
+        <w:rPr>
+          <w:rFonts w:ascii="Constantia" w:hAnsi="Constantia" w:cstheme="majorBidi"/>
+          <w:lang w:val="en-US"/>
+        </w:rPr>
+        <w:t xml:space="preserve"> let’s see. I won’t log out of my account but I’ll lock the pc. </w:t>
+      </w:r>
+    </w:p>
+    <w:p>
+      <w:pPr>
+        <w:rPr>
+          <w:rFonts w:ascii="Constantia" w:hAnsi="Constantia" w:cstheme="majorBidi"/>
+          <w:lang w:val="en-US"/>
+        </w:rPr>
+      </w:pPr>
+      <w:r>
+        <w:rPr>
+          <w:rFonts w:ascii="Constantia" w:hAnsi="Constantia" w:cstheme="majorBidi"/>
+          <w:lang w:val="en-US"/>
+        </w:rPr>
+        <w:t>Back to the progress,</w:t>
+      </w:r>
+    </w:p>
+    <w:p>
+      <w:pPr>
+        <w:rPr>
+          <w:rFonts w:ascii="Constantia" w:hAnsi="Constantia" w:cstheme="majorBidi"/>
+          <w:lang w:val="en-US"/>
+        </w:rPr>
+      </w:pPr>
+      <w:r>
+        <w:rPr>
+          <w:rFonts w:ascii="Constantia" w:hAnsi="Constantia" w:cstheme="majorBidi"/>
+          <w:lang w:val="en-US"/>
+        </w:rPr>
+        <w:t xml:space="preserve">For Data augmentation, </w:t>
+      </w:r>
+      <w:r>
+        <w:rPr>
+          <w:rFonts w:ascii="Constantia" w:hAnsi="Constantia" w:cstheme="majorBidi"/>
+          <w:lang w:val="en-US"/>
+        </w:rPr>
+        <w:t xml:space="preserve">if have </w:t>
+      </w:r>
+      <w:r>
+        <w:rPr>
+          <w:rFonts w:ascii="Constantia" w:hAnsi="Constantia" w:cstheme="majorBidi"/>
+          <w:lang w:val="en-US"/>
+        </w:rPr>
+        <w:t>transformed</w:t>
+      </w:r>
+      <w:r>
+        <w:rPr>
+          <w:rFonts w:ascii="Constantia" w:hAnsi="Constantia" w:cstheme="majorBidi"/>
+          <w:lang w:val="en-US"/>
+        </w:rPr>
+        <w:t xml:space="preserve"> the images in the following ways:</w:t>
+      </w:r>
+    </w:p>
+    <w:p>
+      <w:pPr>
+        <w:pStyle w:val="ListParagraph"/>
+        <w:numPr>
+          <w:ilvl w:val="0"/>
+          <w:numId w:val="5"/>
+        </w:numPr>
+        <w:rPr>
+          <w:rFonts w:ascii="Constantia" w:hAnsi="Constantia" w:cstheme="majorBidi"/>
+          <w:lang w:val="en-US"/>
+        </w:rPr>
+      </w:pPr>
+      <w:r>
+        <w:rPr>
+          <w:rFonts w:ascii="Constantia" w:hAnsi="Constantia" w:cstheme="majorBidi"/>
+          <w:lang w:val="en-US"/>
+        </w:rPr>
+        <w:t>Turned them into black and white</w:t>
+      </w:r>
+      <w:r>
+        <w:rPr>
+          <w:rFonts w:ascii="Constantia" w:hAnsi="Constantia" w:cstheme="majorBidi"/>
+          <w:lang w:val="en-US"/>
+        </w:rPr>
+        <w:t>.</w:t>
+      </w:r>
+    </w:p>
+    <w:p>
+      <w:pPr>
+        <w:pStyle w:val="ListParagraph"/>
+        <w:numPr>
+          <w:ilvl w:val="0"/>
+          <w:numId w:val="5"/>
+        </w:numPr>
+        <w:rPr>
+          <w:rFonts w:ascii="Constantia" w:hAnsi="Constantia" w:cstheme="majorBidi"/>
+          <w:lang w:val="en-US"/>
+        </w:rPr>
+      </w:pPr>
+      <w:r>
+        <w:rPr>
+          <w:rFonts w:ascii="Constantia" w:hAnsi="Constantia" w:cstheme="majorBidi"/>
+          <w:lang w:val="en-US"/>
+        </w:rPr>
+        <w:t xml:space="preserve">Increase the saturation </w:t>
+      </w:r>
+      <w:r>
+        <w:rPr>
+          <w:rFonts w:ascii="Constantia" w:hAnsi="Constantia" w:cstheme="majorBidi"/>
+          <w:lang w:val="en-US"/>
+        </w:rPr>
+        <w:t>and flipped the images</w:t>
+      </w:r>
+      <w:r>
+        <w:rPr>
+          <w:rFonts w:ascii="Constantia" w:hAnsi="Constantia" w:cstheme="majorBidi"/>
+          <w:lang w:val="en-US"/>
+        </w:rPr>
+        <w:t>.</w:t>
+      </w:r>
+    </w:p>
+    <w:p>
+      <w:pPr>
+        <w:pStyle w:val="ListParagraph"/>
+        <w:numPr>
+          <w:ilvl w:val="0"/>
+          <w:numId w:val="5"/>
+        </w:numPr>
+        <w:rPr>
+          <w:rFonts w:ascii="Constantia" w:hAnsi="Constantia" w:cstheme="majorBidi"/>
+          <w:lang w:val="en-US"/>
+        </w:rPr>
+      </w:pPr>
+      <w:r>
+        <w:rPr>
+          <w:rFonts w:ascii="Constantia" w:hAnsi="Constantia" w:cstheme="majorBidi"/>
+          <w:lang w:val="en-US"/>
+        </w:rPr>
+        <w:t xml:space="preserve">Flipped the </w:t>
+      </w:r>
+      <w:r>
+        <w:rPr>
+          <w:rFonts w:ascii="Constantia" w:hAnsi="Constantia" w:cstheme="majorBidi"/>
+          <w:lang w:val="en-US"/>
+        </w:rPr>
+        <w:t>images.</w:t>
+      </w:r>
+    </w:p>
+    <w:p>
+      <w:pPr>
+        <w:pStyle w:val="ListParagraph"/>
+        <w:numPr>
+          <w:ilvl w:val="0"/>
+          <w:numId w:val="5"/>
+        </w:numPr>
+        <w:rPr>
+          <w:rFonts w:ascii="Constantia" w:hAnsi="Constantia" w:cstheme="majorBidi"/>
+          <w:lang w:val="en-US"/>
+        </w:rPr>
+      </w:pPr>
+      <w:r>
+        <w:rPr>
+          <w:rFonts w:ascii="Constantia" w:hAnsi="Constantia" w:cstheme="majorBidi"/>
+          <w:lang w:val="en-US"/>
+        </w:rPr>
+        <w:t xml:space="preserve">I have another batch of rotated images (5 </w:t>
+      </w:r>
+      <w:r>
+        <w:rPr>
+          <w:rFonts w:ascii="Constantia" w:hAnsi="Constantia" w:cstheme="majorBidi"/>
+          <w:lang w:val="en-US"/>
+        </w:rPr>
+        <w:t>degrees</w:t>
+      </w:r>
+      <w:r>
+        <w:rPr>
+          <w:rFonts w:ascii="Constantia" w:hAnsi="Constantia" w:cstheme="majorBidi"/>
+          <w:lang w:val="en-US"/>
+        </w:rPr>
+        <w:t xml:space="preserve">) but I am not using them currently. I will use them later while </w:t>
+      </w:r>
+      <w:r>
+        <w:rPr>
+          <w:rFonts w:ascii="Constantia" w:hAnsi="Constantia" w:cstheme="majorBidi"/>
+          <w:lang w:val="en-US"/>
+        </w:rPr>
+        <w:t>training,</w:t>
+      </w:r>
+      <w:r>
+        <w:rPr>
+          <w:rFonts w:ascii="Constantia" w:hAnsi="Constantia" w:cstheme="majorBidi"/>
+          <w:lang w:val="en-US"/>
+        </w:rPr>
+        <w:t xml:space="preserve"> I guess.</w:t>
+      </w:r>
+    </w:p>
+    <w:p>
+      <w:pPr>
+        <w:rPr>
+          <w:rFonts w:ascii="Constantia" w:hAnsi="Constantia" w:cstheme="majorBidi"/>
+          <w:lang w:val="en-US"/>
+        </w:rPr>
+      </w:pPr>
+      <w:r>
+        <w:rPr>
+          <w:rFonts w:ascii="Constantia" w:hAnsi="Constantia" w:cstheme="majorBidi"/>
+          <w:lang w:val="en-US"/>
+        </w:rPr>
+        <w:t xml:space="preserve">As for the resizing the images, </w:t>
+      </w:r>
+      <w:r>
+        <w:rPr>
+          <w:rFonts w:ascii="Constantia" w:hAnsi="Constantia" w:cstheme="majorBidi"/>
+          <w:lang w:val="en-US"/>
+        </w:rPr>
+        <w:t xml:space="preserve">I first cropped the center square </w:t>
+      </w:r>
+      <w:r>
+        <w:rPr>
+          <w:rFonts w:ascii="Constantia" w:hAnsi="Constantia" w:cstheme="majorBidi"/>
+          <w:lang w:val="en-US"/>
+        </w:rPr>
+        <w:t xml:space="preserve">(basically cropping out the extra background margins) and then </w:t>
+      </w:r>
+      <w:r>
+        <w:rPr>
+          <w:rFonts w:ascii="Constantia" w:hAnsi="Constantia" w:cstheme="majorBidi"/>
+          <w:lang w:val="en-US"/>
+        </w:rPr>
+        <w:t xml:space="preserve">resized them to </w:t>
+      </w:r>
+      <w:r>
+        <w:rPr>
+          <w:rFonts w:ascii="Constantia" w:hAnsi="Constantia" w:cstheme="majorBidi"/>
+          <w:lang w:val="en-US"/>
+        </w:rPr>
+        <w:t xml:space="preserve">224 x 224 pixels so that they can be passed as an input to pretrained models such as Resnet 50, which were trained on the </w:t>
+      </w:r>
+      <w:r>
+        <w:rPr>
+          <w:rFonts w:ascii="Constantia" w:hAnsi="Constantia" w:cstheme="majorBidi"/>
+          <w:lang w:val="en-US"/>
+        </w:rPr>
+        <w:t>ImageNet</w:t>
+      </w:r>
+      <w:r>
+        <w:rPr>
+          <w:rFonts w:ascii="Constantia" w:hAnsi="Constantia" w:cstheme="majorBidi"/>
+          <w:lang w:val="en-US"/>
+        </w:rPr>
+        <w:t xml:space="preserve"> dataset which contained images of the same size.</w:t>
+      </w:r>
+      <w:r>
+        <w:rPr>
+          <w:rFonts w:ascii="Constantia" w:hAnsi="Constantia" w:cstheme="majorBidi"/>
+          <w:lang w:val="en-US"/>
+        </w:rPr>
+        <w:t xml:space="preserve"> </w:t>
+      </w:r>
+      <w:r>
+        <w:rPr>
+          <w:rFonts w:ascii="Constantia" w:hAnsi="Constantia" w:cstheme="majorBidi"/>
+          <w:lang w:val="en-US"/>
+        </w:rPr>
+        <w:t>I used the PIL library for image augmentation and resizing.</w:t>
+      </w:r>
+    </w:p>
+    <w:p>
+      <w:pPr>
+        <w:rPr>
+          <w:rFonts w:ascii="Constantia" w:hAnsi="Constantia" w:cstheme="majorBidi"/>
+          <w:b/>
+          <w:bCs/>
+          <w:u w:val="single"/>
+          <w:lang w:val="en-US"/>
+        </w:rPr>
+      </w:pPr>
+      <w:r>
+        <w:rPr>
+          <w:rFonts w:ascii="Constantia" w:hAnsi="Constantia" w:cstheme="majorBidi"/>
+          <w:b/>
+          <w:bCs/>
+          <w:u w:val="single"/>
+          <w:lang w:val="en-US"/>
+        </w:rPr>
+        <w:t>Original Frame:</w:t>
+      </w:r>
+    </w:p>
+    <w:p>
+      <w:pPr>
+        <w:pStyle w:val="NormalWeb"/>
+        <w:jc w:val="center"/>
+      </w:pPr>
+      <w:r>
+        <w:rPr>
+          <w:noProof/>
+        </w:rPr>
+        <w:drawing>
+          <wp:inline distT="0" distB="0" distL="0" distR="0" wp14:anchorId="497753CA" wp14:editId="1E0965F2">
+            <wp:extent cx="4368660" cy="2458278"/>
+            <wp:effectExtent l="0" t="0" r="0" b="0"/>
+            <wp:docPr id="188721543" name="Picture 7" descr="A person in a blue dress&#10;&#10;Description automatically generated"/>
+            <wp:cNvGraphicFramePr>
+              <a:graphicFrameLocks xmlns:a="http://schemas.openxmlformats.org/drawingml/2006/main" noChangeAspect="1"/>
+            </wp:cNvGraphicFramePr>
+            <a:graphic xmlns:a="http://schemas.openxmlformats.org/drawingml/2006/main">
+              <a:graphicData uri="http://schemas.openxmlformats.org/drawingml/2006/picture">
+                <pic:pic xmlns:pic="http://schemas.openxmlformats.org/drawingml/2006/picture">
+                  <pic:nvPicPr>
+                    <pic:cNvPr id="188721543" name="Picture 7" descr="A person in a blue dress&#10;&#10;Description automatically generated"/>
+                    <pic:cNvPicPr>
+                      <a:picLocks noChangeAspect="1" noChangeArrowheads="1"/>
+                    </pic:cNvPicPr>
+                  </pic:nvPicPr>
+                  <pic:blipFill>
+                    <a:blip r:embed="rId5" cstate="print">
+                      <a:extLst>
+                        <a:ext uri="{28A0092B-C50C-407E-A947-70E740481C1C}">
+                          <a14:useLocalDpi xmlns:a14="http://schemas.microsoft.com/office/drawing/2010/main" val="0"/>
+                        </a:ext>
+                      </a:extLst>
+                    </a:blip>
+                    <a:srcRect/>
+                    <a:stretch>
+                      <a:fillRect/>
+                    </a:stretch>
+                  </pic:blipFill>
+                  <pic:spPr bwMode="auto">
+                    <a:xfrm>
+                      <a:off x="0" y="0"/>
+                      <a:ext cx="4395550" cy="2473409"/>
+                    </a:xfrm>
+                    <a:prstGeom prst="rect">
+                      <a:avLst/>
+                    </a:prstGeom>
+                    <a:noFill/>
+                    <a:ln>
+                      <a:noFill/>
+                    </a:ln>
+                  </pic:spPr>
+                </pic:pic>
+              </a:graphicData>
+            </a:graphic>
+          </wp:inline>
+        </w:drawing>
+      </w:r>
+    </w:p>
+    <w:p>
+      <w:pPr>
+        <w:pStyle w:val="NormalWeb"/>
+        <w:spacing w:before="0" w:beforeAutospacing="0"/>
+        <w:jc w:val="center"/>
+      </w:pPr>
+      <w:r>
+        <w:t>[</w:t>
+      </w:r>
+      <w:r>
+        <w:t xml:space="preserve">1920 x </w:t>
+      </w:r>
+      <w:r>
+        <w:t>1080 pixel image</w:t>
+      </w:r>
+      <w:r>
+        <w:t>]</w:t>
+      </w:r>
+    </w:p>
+    <w:p>
+      <w:pPr>
+        <w:pStyle w:val="NormalWeb"/>
+        <w:rPr>
+          <w:b/>
+          <w:bCs/>
+          <w:u w:val="single"/>
+        </w:rPr>
+      </w:pPr>
+      <w:r>
+        <w:rPr>
+          <w:b/>
+          <w:bCs/>
+          <w:u w:val="single"/>
+        </w:rPr>
+        <w:lastRenderedPageBreak/>
+        <w:t>Resized Frame:</w:t>
+      </w:r>
+      <w:r>
+        <w:tab/>
+      </w:r>
+      <w:r>
+        <w:tab/>
+      </w:r>
+      <w:r>
+        <w:tab/>
+      </w:r>
+      <w:r>
+        <w:tab/>
+      </w:r>
+      <w:r>
+        <w:tab/>
+      </w:r>
+      <w:r>
+        <w:rPr>
+          <w:b/>
+          <w:bCs/>
+          <w:u w:val="single"/>
+        </w:rPr>
+        <w:t>MediaPipe Holistic applied frame:</w:t>
+      </w:r>
+    </w:p>
+    <w:p>
+      <w:pPr>
+        <w:pStyle w:val="NormalWeb"/>
+      </w:pPr>
+      <w:r>
+        <w:rPr>
+          <w:noProof/>
+        </w:rPr>
+        <w:drawing>
+          <wp:inline distT="0" distB="0" distL="0" distR="0" wp14:anchorId="1DBC0048" wp14:editId="7CC9165B">
+            <wp:extent cx="2133600" cy="2133600"/>
+            <wp:effectExtent l="0" t="0" r="0" b="0"/>
+            <wp:docPr id="2042727700" name="Picture 12" descr="A person in a blue dress&#10;&#10;Description automatically generated"/>
+            <wp:cNvGraphicFramePr>
+              <a:graphicFrameLocks xmlns:a="http://schemas.openxmlformats.org/drawingml/2006/main" noChangeAspect="1"/>
+            </wp:cNvGraphicFramePr>
+            <a:graphic xmlns:a="http://schemas.openxmlformats.org/drawingml/2006/main">
+              <a:graphicData uri="http://schemas.openxmlformats.org/drawingml/2006/picture">
+                <pic:pic xmlns:pic="http://schemas.openxmlformats.org/drawingml/2006/picture">
+                  <pic:nvPicPr>
+                    <pic:cNvPr id="2042727700" name="Picture 12" descr="A person in a blue dress&#10;&#10;Description automatically generated"/>
+                    <pic:cNvPicPr>
+                      <a:picLocks noChangeAspect="1" noChangeArrowheads="1"/>
+                    </pic:cNvPicPr>
+                  </pic:nvPicPr>
+                  <pic:blipFill>
+                    <a:blip r:embed="rId6">
+                      <a:extLst>
+                        <a:ext uri="{28A0092B-C50C-407E-A947-70E740481C1C}">
+                          <a14:useLocalDpi xmlns:a14="http://schemas.microsoft.com/office/drawing/2010/main" val="0"/>
+                        </a:ext>
+                      </a:extLst>
+                    </a:blip>
+                    <a:srcRect/>
+                    <a:stretch>
+                      <a:fillRect/>
+                    </a:stretch>
+                  </pic:blipFill>
+                  <pic:spPr bwMode="auto">
+                    <a:xfrm>
+                      <a:off x="0" y="0"/>
+                      <a:ext cx="2133600" cy="2133600"/>
+                    </a:xfrm>
+                    <a:prstGeom prst="rect">
+                      <a:avLst/>
+                    </a:prstGeom>
+                    <a:noFill/>
+                    <a:ln>
+                      <a:noFill/>
+                    </a:ln>
+                  </pic:spPr>
+                </pic:pic>
+              </a:graphicData>
+            </a:graphic>
+          </wp:inline>
+        </w:drawing>
+      </w:r>
+      <w:r>
+        <w:t xml:space="preserve">    </w:t>
+      </w:r>
+      <w:r>
+        <w:tab/>
+      </w:r>
+      <w:r>
+        <w:tab/>
+      </w:r>
+      <w:r>
+        <w:rPr>
+          <w:noProof/>
+        </w:rPr>
+        <w:drawing>
+          <wp:inline distT="0" distB="0" distL="0" distR="0" wp14:anchorId="642AD85C" wp14:editId="5C6EA2BA">
+            <wp:extent cx="2133600" cy="2133600"/>
+            <wp:effectExtent l="0" t="0" r="0" b="0"/>
+            <wp:docPr id="889020694" name="Picture 13" descr="A person with lines drawn on her face&#10;&#10;Description automatically generated"/>
+            <wp:cNvGraphicFramePr>
+              <a:graphicFrameLocks xmlns:a="http://schemas.openxmlformats.org/drawingml/2006/main" noChangeAspect="1"/>
+            </wp:cNvGraphicFramePr>
+            <a:graphic xmlns:a="http://schemas.openxmlformats.org/drawingml/2006/main">
+              <a:graphicData uri="http://schemas.openxmlformats.org/drawingml/2006/picture">
+                <pic:pic xmlns:pic="http://schemas.openxmlformats.org/drawingml/2006/picture">
+                  <pic:nvPicPr>
+                    <pic:cNvPr id="889020694" name="Picture 13" descr="A person with lines drawn on her face&#10;&#10;Description automatically generated"/>
+                    <pic:cNvPicPr>
+                      <a:picLocks noChangeAspect="1" noChangeArrowheads="1"/>
+                    </pic:cNvPicPr>
+                  </pic:nvPicPr>
+                  <pic:blipFill>
+                    <a:blip r:embed="rId7">
+                      <a:extLst>
+                        <a:ext uri="{28A0092B-C50C-407E-A947-70E740481C1C}">
+                          <a14:useLocalDpi xmlns:a14="http://schemas.microsoft.com/office/drawing/2010/main" val="0"/>
+                        </a:ext>
+                      </a:extLst>
+                    </a:blip>
+                    <a:srcRect/>
+                    <a:stretch>
+                      <a:fillRect/>
+                    </a:stretch>
+                  </pic:blipFill>
+                  <pic:spPr bwMode="auto">
+                    <a:xfrm>
+                      <a:off x="0" y="0"/>
+                      <a:ext cx="2133600" cy="2133600"/>
+                    </a:xfrm>
+                    <a:prstGeom prst="rect">
+                      <a:avLst/>
+                    </a:prstGeom>
+                    <a:noFill/>
+                    <a:ln>
+                      <a:noFill/>
+                    </a:ln>
+                  </pic:spPr>
+                </pic:pic>
+              </a:graphicData>
+            </a:graphic>
+          </wp:inline>
+        </w:drawing>
+      </w:r>
+    </w:p>
+    <w:p>
+      <w:pPr>
+        <w:pStyle w:val="NormalWeb"/>
+      </w:pPr>
+      <w:r>
+        <w:t xml:space="preserve">         [224 x 224 pixel image]</w:t>
+      </w:r>
+      <w:r>
+        <w:tab/>
+      </w:r>
+      <w:r>
+        <w:tab/>
+      </w:r>
+      <w:r>
+        <w:tab/>
+        <w:t xml:space="preserve">         [Frame with pose and hand landmarks]</w:t>
+      </w:r>
+    </w:p>
+    <w:p>
+      <w:pPr>
+        <w:pStyle w:val="NormalWeb"/>
+        <w:rPr>
+          <w:b/>
+          <w:bCs/>
+          <w:u w:val="single"/>
+        </w:rPr>
+      </w:pPr>
+      <w:r>
+        <w:rPr>
+          <w:b/>
+          <w:bCs/>
+          <w:u w:val="single"/>
+        </w:rPr>
+        <w:t>Image augmentation:</w:t>
+      </w:r>
+    </w:p>
+    <w:p>
+      <w:pPr>
+        <w:pStyle w:val="NormalWeb"/>
+        <w:jc w:val="center"/>
+      </w:pPr>
+      <w:r>
+        <w:rPr>
+          <w:noProof/>
+        </w:rPr>
+        <w:drawing>
+          <wp:inline distT="0" distB="0" distL="0" distR="0" wp14:anchorId="47C8C918" wp14:editId="4EFB72CD">
+            <wp:extent cx="2570922" cy="1446678"/>
+            <wp:effectExtent l="0" t="0" r="1270" b="1270"/>
+            <wp:docPr id="110277306" name="Picture 8" descr="A person in a blue shirt&#10;&#10;Description automatically generated"/>
+            <wp:cNvGraphicFramePr>
+              <a:graphicFrameLocks xmlns:a="http://schemas.openxmlformats.org/drawingml/2006/main" noChangeAspect="1"/>
+            </wp:cNvGraphicFramePr>
+            <a:graphic xmlns:a="http://schemas.openxmlformats.org/drawingml/2006/main">
+              <a:graphicData uri="http://schemas.openxmlformats.org/drawingml/2006/picture">
+                <pic:pic xmlns:pic="http://schemas.openxmlformats.org/drawingml/2006/picture">
+                  <pic:nvPicPr>
+                    <pic:cNvPr id="110277306" name="Picture 8" descr="A person in a blue shirt&#10;&#10;Description automatically generated"/>
+                    <pic:cNvPicPr>
+                      <a:picLocks noChangeAspect="1" noChangeArrowheads="1"/>
+                    </pic:cNvPicPr>
+                  </pic:nvPicPr>
+                  <pic:blipFill>
+                    <a:blip r:embed="rId8" cstate="print">
+                      <a:extLst>
+                        <a:ext uri="{28A0092B-C50C-407E-A947-70E740481C1C}">
+                          <a14:useLocalDpi xmlns:a14="http://schemas.microsoft.com/office/drawing/2010/main" val="0"/>
+                        </a:ext>
+                      </a:extLst>
+                    </a:blip>
+                    <a:srcRect/>
+                    <a:stretch>
+                      <a:fillRect/>
+                    </a:stretch>
+                  </pic:blipFill>
+                  <pic:spPr bwMode="auto">
+                    <a:xfrm>
+                      <a:off x="0" y="0"/>
+                      <a:ext cx="2578352" cy="1450859"/>
+                    </a:xfrm>
+                    <a:prstGeom prst="rect">
+                      <a:avLst/>
+                    </a:prstGeom>
+                    <a:noFill/>
+                    <a:ln>
+                      <a:noFill/>
+                    </a:ln>
+                  </pic:spPr>
+                </pic:pic>
+              </a:graphicData>
+            </a:graphic>
+          </wp:inline>
+        </w:drawing>
+      </w:r>
+      <w:r>
+        <w:t xml:space="preserve"> </w:t>
+      </w:r>
+      <w:r>
+        <w:rPr>
+          <w:noProof/>
+        </w:rPr>
+        <w:drawing>
+          <wp:inline distT="0" distB="0" distL="0" distR="0" wp14:anchorId="1261C32D" wp14:editId="48CEF176">
+            <wp:extent cx="2577548" cy="1450406"/>
+            <wp:effectExtent l="0" t="0" r="0" b="0"/>
+            <wp:docPr id="514757985" name="Picture 9" descr="A person in a dress&#10;&#10;Description automatically generated"/>
+            <wp:cNvGraphicFramePr>
+              <a:graphicFrameLocks xmlns:a="http://schemas.openxmlformats.org/drawingml/2006/main" noChangeAspect="1"/>
+            </wp:cNvGraphicFramePr>
+            <a:graphic xmlns:a="http://schemas.openxmlformats.org/drawingml/2006/main">
+              <a:graphicData uri="http://schemas.openxmlformats.org/drawingml/2006/picture">
+                <pic:pic xmlns:pic="http://schemas.openxmlformats.org/drawingml/2006/picture">
+                  <pic:nvPicPr>
+                    <pic:cNvPr id="514757985" name="Picture 9" descr="A person in a dress&#10;&#10;Description automatically generated"/>
+                    <pic:cNvPicPr>
+                      <a:picLocks noChangeAspect="1" noChangeArrowheads="1"/>
+                    </pic:cNvPicPr>
+                  </pic:nvPicPr>
+                  <pic:blipFill>
+                    <a:blip r:embed="rId9" cstate="print">
+                      <a:extLst>
+                        <a:ext uri="{28A0092B-C50C-407E-A947-70E740481C1C}">
+                          <a14:useLocalDpi xmlns:a14="http://schemas.microsoft.com/office/drawing/2010/main" val="0"/>
+                        </a:ext>
+                      </a:extLst>
+                    </a:blip>
+                    <a:srcRect/>
+                    <a:stretch>
+                      <a:fillRect/>
+                    </a:stretch>
+                  </pic:blipFill>
+                  <pic:spPr bwMode="auto">
+                    <a:xfrm>
+                      <a:off x="0" y="0"/>
+                      <a:ext cx="2589939" cy="1457378"/>
+                    </a:xfrm>
+                    <a:prstGeom prst="rect">
+                      <a:avLst/>
+                    </a:prstGeom>
+                    <a:noFill/>
+                    <a:ln>
+                      <a:noFill/>
+                    </a:ln>
+                  </pic:spPr>
+                </pic:pic>
+              </a:graphicData>
+            </a:graphic>
+          </wp:inline>
+        </w:drawing>
+      </w:r>
+    </w:p>
+    <w:p>
+      <w:pPr>
+        <w:pStyle w:val="NormalWeb"/>
+        <w:jc w:val="center"/>
+      </w:pPr>
+      <w:r>
+        <w:rPr>
+          <w:noProof/>
+        </w:rPr>
+        <w:drawing>
+          <wp:inline distT="0" distB="0" distL="0" distR="0" wp14:anchorId="1F023706" wp14:editId="65D9B187">
+            <wp:extent cx="2567029" cy="1444487"/>
+            <wp:effectExtent l="0" t="0" r="5080" b="3810"/>
+            <wp:docPr id="199986249" name="Picture 10" descr="A person in a blue shirt&#10;&#10;Description automatically generated"/>
+            <wp:cNvGraphicFramePr>
+              <a:graphicFrameLocks xmlns:a="http://schemas.openxmlformats.org/drawingml/2006/main" noChangeAspect="1"/>
+            </wp:cNvGraphicFramePr>
+            <a:graphic xmlns:a="http://schemas.openxmlformats.org/drawingml/2006/main">
+              <a:graphicData uri="http://schemas.openxmlformats.org/drawingml/2006/picture">
+                <pic:pic xmlns:pic="http://schemas.openxmlformats.org/drawingml/2006/picture">
+                  <pic:nvPicPr>
+                    <pic:cNvPr id="199986249" name="Picture 10" descr="A person in a blue shirt&#10;&#10;Description automatically generated"/>
+                    <pic:cNvPicPr>
+                      <a:picLocks noChangeAspect="1" noChangeArrowheads="1"/>
+                    </pic:cNvPicPr>
+                  </pic:nvPicPr>
+                  <pic:blipFill>
+                    <a:blip r:embed="rId10" cstate="print">
+                      <a:extLst>
+                        <a:ext uri="{28A0092B-C50C-407E-A947-70E740481C1C}">
+                          <a14:useLocalDpi xmlns:a14="http://schemas.microsoft.com/office/drawing/2010/main" val="0"/>
+                        </a:ext>
+                      </a:extLst>
+                    </a:blip>
+                    <a:srcRect/>
+                    <a:stretch>
+                      <a:fillRect/>
+                    </a:stretch>
+                  </pic:blipFill>
+                  <pic:spPr bwMode="auto">
+                    <a:xfrm>
+                      <a:off x="0" y="0"/>
+                      <a:ext cx="2579084" cy="1451270"/>
+                    </a:xfrm>
+                    <a:prstGeom prst="rect">
+                      <a:avLst/>
+                    </a:prstGeom>
+                    <a:noFill/>
+                    <a:ln>
+                      <a:noFill/>
+                    </a:ln>
+                  </pic:spPr>
+                </pic:pic>
+              </a:graphicData>
+            </a:graphic>
+          </wp:inline>
+        </w:drawing>
+      </w:r>
+      <w:r>
+        <w:t xml:space="preserve"> </w:t>
+      </w:r>
+      <w:r>
+        <w:rPr>
+          <w:noProof/>
+        </w:rPr>
+        <w:drawing>
+          <wp:inline distT="0" distB="0" distL="0" distR="0" wp14:anchorId="4E6506A3" wp14:editId="659DE4A3">
+            <wp:extent cx="2566670" cy="1444285"/>
+            <wp:effectExtent l="0" t="0" r="5080" b="3810"/>
+            <wp:docPr id="1034146578" name="Picture 11" descr="A person in a blue shirt&#10;&#10;Description automatically generated"/>
+            <wp:cNvGraphicFramePr>
+              <a:graphicFrameLocks xmlns:a="http://schemas.openxmlformats.org/drawingml/2006/main" noChangeAspect="1"/>
+            </wp:cNvGraphicFramePr>
+            <a:graphic xmlns:a="http://schemas.openxmlformats.org/drawingml/2006/main">
+              <a:graphicData uri="http://schemas.openxmlformats.org/drawingml/2006/picture">
+                <pic:pic xmlns:pic="http://schemas.openxmlformats.org/drawingml/2006/picture">
+                  <pic:nvPicPr>
+                    <pic:cNvPr id="1034146578" name="Picture 11" descr="A person in a blue shirt&#10;&#10;Description automatically generated"/>
+                    <pic:cNvPicPr>
+                      <a:picLocks noChangeAspect="1" noChangeArrowheads="1"/>
+                    </pic:cNvPicPr>
+                  </pic:nvPicPr>
+                  <pic:blipFill>
+                    <a:blip r:embed="rId11" cstate="print">
+                      <a:extLst>
+                        <a:ext uri="{28A0092B-C50C-407E-A947-70E740481C1C}">
+                          <a14:useLocalDpi xmlns:a14="http://schemas.microsoft.com/office/drawing/2010/main" val="0"/>
+                        </a:ext>
+                      </a:extLst>
+                    </a:blip>
+                    <a:srcRect/>
+                    <a:stretch>
+                      <a:fillRect/>
+                    </a:stretch>
+                  </pic:blipFill>
+                  <pic:spPr bwMode="auto">
+                    <a:xfrm>
+                      <a:off x="0" y="0"/>
+                      <a:ext cx="2572625" cy="1447636"/>
+                    </a:xfrm>
+                    <a:prstGeom prst="rect">
+                      <a:avLst/>
+                    </a:prstGeom>
+                    <a:noFill/>
+                    <a:ln>
+                      <a:noFill/>
+                    </a:ln>
+                  </pic:spPr>
+                </pic:pic>
+              </a:graphicData>
+            </a:graphic>
+          </wp:inline>
+        </w:drawing>
+      </w:r>
+    </w:p>
+    <w:p>
+      <w:pPr>
+        <w:pStyle w:val="NormalWeb"/>
+        <w:jc w:val="center"/>
+      </w:pPr>
+      <w:r>
+        <w:t>[</w:t>
+      </w:r>
+      <w:r>
+        <w:t xml:space="preserve">Clockwise direction: </w:t>
+      </w:r>
+      <w:r>
+        <w:t xml:space="preserve">Saturation of 1.5, </w:t>
+      </w:r>
+      <w:r>
+        <w:t>Contrast of 0, Left rotation of 5 degrees, Frame Flip</w:t>
+      </w:r>
+      <w:r>
+        <w:t>]</w:t>
+      </w:r>
+    </w:p>
+    <w:p>
+      <w:pPr>
+        <w:rPr>
+          <w:rFonts w:ascii="Constantia" w:hAnsi="Constantia" w:cstheme="majorBidi"/>
+          <w:lang w:val="en-US"/>
+        </w:rPr>
+      </w:pPr>
+      <w:r>
+        <w:rPr>
+          <w:rFonts w:ascii="Constantia" w:hAnsi="Constantia" w:cstheme="majorBidi"/>
+          <w:lang w:val="en-US"/>
+        </w:rPr>
+        <w:t xml:space="preserve">After </w:t>
+      </w:r>
+      <w:r>
+        <w:rPr>
+          <w:rFonts w:ascii="Constantia" w:hAnsi="Constantia" w:cstheme="majorBidi"/>
+          <w:lang w:val="en-US"/>
+        </w:rPr>
+        <w:t>resizing</w:t>
+      </w:r>
+      <w:r>
+        <w:rPr>
+          <w:rFonts w:ascii="Constantia" w:hAnsi="Constantia" w:cstheme="majorBidi"/>
+          <w:lang w:val="en-US"/>
+        </w:rPr>
+        <w:t xml:space="preserve"> the images, I </w:t>
+      </w:r>
+      <w:r>
+        <w:rPr>
+          <w:rFonts w:ascii="Constantia" w:hAnsi="Constantia" w:cstheme="majorBidi"/>
+          <w:lang w:val="en-US"/>
+        </w:rPr>
+        <w:t>applie</w:t>
+      </w:r>
+      <w:r>
+        <w:rPr>
+          <w:rFonts w:ascii="Constantia" w:hAnsi="Constantia" w:cstheme="majorBidi"/>
+          <w:lang w:val="en-US"/>
+        </w:rPr>
+        <w:t>d</w:t>
+      </w:r>
+      <w:r>
+        <w:rPr>
+          <w:rFonts w:ascii="Constantia" w:hAnsi="Constantia" w:cstheme="majorBidi"/>
+          <w:lang w:val="en-US"/>
+        </w:rPr>
+        <w:t xml:space="preserve"> </w:t>
+      </w:r>
+      <w:r>
+        <w:rPr>
+          <w:rFonts w:ascii="Constantia" w:hAnsi="Constantia" w:cstheme="majorBidi"/>
+          <w:lang w:val="en-US"/>
+        </w:rPr>
+        <w:t>MediaPipe</w:t>
+      </w:r>
+      <w:r>
+        <w:rPr>
+          <w:rFonts w:ascii="Constantia" w:hAnsi="Constantia" w:cstheme="majorBidi"/>
+          <w:lang w:val="en-US"/>
+        </w:rPr>
+        <w:t xml:space="preserve"> </w:t>
+      </w:r>
+      <w:r>
+        <w:rPr>
+          <w:rFonts w:ascii="Constantia" w:hAnsi="Constantia" w:cstheme="majorBidi"/>
+          <w:lang w:val="en-US"/>
+        </w:rPr>
+        <w:t>holistic</w:t>
+      </w:r>
+      <w:r>
+        <w:rPr>
+          <w:rFonts w:ascii="Constantia" w:hAnsi="Constantia" w:cstheme="majorBidi"/>
+          <w:lang w:val="en-US"/>
+        </w:rPr>
+        <w:t xml:space="preserve"> (pose and hand landmarks)</w:t>
+      </w:r>
+      <w:r>
+        <w:rPr>
+          <w:rFonts w:ascii="Constantia" w:hAnsi="Constantia" w:cstheme="majorBidi"/>
+          <w:lang w:val="en-US"/>
+        </w:rPr>
+        <w:t xml:space="preserve"> to each of them</w:t>
+      </w:r>
+      <w:r>
+        <w:rPr>
+          <w:rFonts w:ascii="Constantia" w:hAnsi="Constantia" w:cstheme="majorBidi"/>
+          <w:lang w:val="en-US"/>
+        </w:rPr>
+        <w:t xml:space="preserve"> </w:t>
+      </w:r>
+      <w:r>
+        <w:rPr>
+          <w:rFonts w:ascii="Constantia" w:hAnsi="Constantia" w:cstheme="majorBidi"/>
+          <w:lang w:val="en-US"/>
+        </w:rPr>
+        <w:t>and</w:t>
+      </w:r>
+      <w:r>
+        <w:rPr>
+          <w:rFonts w:ascii="Constantia" w:hAnsi="Constantia" w:cstheme="majorBidi"/>
+          <w:lang w:val="en-US"/>
+        </w:rPr>
+        <w:t xml:space="preserve"> stored the keypoints</w:t>
+      </w:r>
+      <w:r>
+        <w:rPr>
+          <w:rFonts w:ascii="Constantia" w:hAnsi="Constantia" w:cstheme="majorBidi"/>
+          <w:lang w:val="en-US"/>
+        </w:rPr>
+        <w:t xml:space="preserve"> </w:t>
+      </w:r>
+      <w:r>
+        <w:rPr>
+          <w:rFonts w:ascii="Constantia" w:hAnsi="Constantia" w:cstheme="majorBidi"/>
+          <w:lang w:val="en-US"/>
+        </w:rPr>
+        <w:t xml:space="preserve">in numpy format </w:t>
+      </w:r>
+      <w:r>
+        <w:rPr>
+          <w:rFonts w:ascii="Constantia" w:hAnsi="Constantia" w:cstheme="majorBidi"/>
+          <w:lang w:val="en-US"/>
+        </w:rPr>
+        <w:t>(</w:t>
+      </w:r>
+      <w:r>
+        <w:rPr>
+          <w:rFonts w:ascii="Constantia" w:hAnsi="Constantia" w:cstheme="majorBidi"/>
+          <w:lang w:val="en-US"/>
+        </w:rPr>
+        <w:t>which contains the extracted facial, pose and hand landmarks</w:t>
+      </w:r>
+      <w:r>
+        <w:rPr>
+          <w:rFonts w:ascii="Constantia" w:hAnsi="Constantia" w:cstheme="majorBidi"/>
+          <w:lang w:val="en-US"/>
+        </w:rPr>
+        <w:t>)</w:t>
+      </w:r>
+      <w:r>
+        <w:rPr>
+          <w:rFonts w:ascii="Constantia" w:hAnsi="Constantia" w:cstheme="majorBidi"/>
+          <w:lang w:val="en-US"/>
+        </w:rPr>
+        <w:t xml:space="preserve"> in another folder. </w:t>
+      </w:r>
+      <w:r>
+        <w:rPr>
+          <w:rFonts w:ascii="Constantia" w:hAnsi="Constantia" w:cstheme="majorBidi"/>
+          <w:lang w:val="en-US"/>
+        </w:rPr>
+        <w:t>I used the MediaPipe library to apply MediaPipe Holistic.</w:t>
+      </w:r>
+    </w:p>
+    <w:p>
+      <w:pPr>
+        <w:rPr>
+          <w:rFonts w:ascii="Constantia" w:hAnsi="Constantia" w:cstheme="majorBidi"/>
+          <w:lang w:val="en-US"/>
+        </w:rPr>
+      </w:pPr>
+      <w:r>
+        <w:rPr>
+          <w:rFonts w:ascii="Constantia" w:hAnsi="Constantia" w:cstheme="majorBidi"/>
+          <w:lang w:val="en-US"/>
+        </w:rPr>
+        <w:t xml:space="preserve">As for creating </w:t>
+      </w:r>
+      <w:r>
+        <w:rPr>
+          <w:rFonts w:ascii="Constantia" w:hAnsi="Constantia" w:cstheme="majorBidi"/>
+          <w:lang w:val="en-US"/>
+        </w:rPr>
+        <w:t xml:space="preserve">the dataset out of the video frames, </w:t>
+      </w:r>
+      <w:r>
+        <w:rPr>
+          <w:rFonts w:ascii="Constantia" w:hAnsi="Constantia" w:cstheme="majorBidi"/>
+          <w:lang w:val="en-US"/>
+        </w:rPr>
+        <w:t>each image of a video of an action was read in numpy format</w:t>
+      </w:r>
+      <w:r>
+        <w:rPr>
+          <w:rFonts w:ascii="Constantia" w:hAnsi="Constantia" w:cstheme="majorBidi"/>
+          <w:lang w:val="en-US"/>
+        </w:rPr>
+        <w:t xml:space="preserve"> using cv2, converted to RGB format </w:t>
+      </w:r>
+      <w:r>
+        <w:rPr>
+          <w:rFonts w:ascii="Constantia" w:hAnsi="Constantia" w:cstheme="majorBidi"/>
+          <w:lang w:val="en-US"/>
+        </w:rPr>
+        <w:t xml:space="preserve">(since cv2 reads the images in BGR format), and the pixel values were normalized. </w:t>
+      </w:r>
+      <w:r>
+        <w:rPr>
+          <w:rFonts w:ascii="Constantia" w:hAnsi="Constantia" w:cstheme="majorBidi"/>
+          <w:lang w:val="en-US"/>
+        </w:rPr>
+        <w:t xml:space="preserve">Each video is represented by 60 frames and the number of videos per action </w:t>
+      </w:r>
+      <w:r>
+        <w:rPr>
+          <w:rFonts w:ascii="Constantia" w:hAnsi="Constantia" w:cstheme="majorBidi"/>
+          <w:lang w:val="en-US"/>
+        </w:rPr>
+        <w:t xml:space="preserve">range from 36 to 40 videos. These pixel values of the images serve as </w:t>
+      </w:r>
+      <w:r>
+        <w:rPr>
+          <w:rFonts w:ascii="Constantia" w:hAnsi="Constantia" w:cstheme="majorBidi"/>
+          <w:lang w:val="en-US"/>
+        </w:rPr>
+        <w:t xml:space="preserve">the features of the dataset and the actions (classes) form the target column of the dataset. </w:t>
+      </w:r>
+    </w:p>
+    <w:p>
+      <w:pPr>
+        <w:rPr>
+          <w:rFonts w:ascii="Constantia" w:hAnsi="Constantia" w:cstheme="majorBidi"/>
+          <w:lang w:val="en-US"/>
+        </w:rPr>
+      </w:pPr>
+    </w:p>
+    <w:p>
+      <w:pPr>
+        <w:rPr>
+          <w:rFonts w:ascii="Constantia" w:hAnsi="Constantia" w:cstheme="majorBidi"/>
+          <w:lang w:val="en-US"/>
+        </w:rPr>
+      </w:pPr>
+      <w:r>
+        <w:rPr>
+          <w:rFonts w:ascii="Constantia" w:hAnsi="Constantia" w:cstheme="majorBidi"/>
+          <w:lang w:val="en-US"/>
+        </w:rPr>
+        <w:lastRenderedPageBreak/>
+        <w:t>The structure of the dataset is as follows:</w:t>
+      </w:r>
+    </w:p>
+    <w:p>
+      <w:pPr>
+        <w:jc w:val="center"/>
+        <w:rPr>
+          <w:rFonts w:ascii="Constantia" w:hAnsi="Constantia" w:cstheme="majorBidi"/>
+          <w:sz w:val="24"/>
+          <w:szCs w:val="24"/>
+          <w:lang w:val="en-US"/>
+        </w:rPr>
+      </w:pPr>
+      <w:r>
+        <w:rPr>
+          <w:rFonts w:ascii="Constantia" w:hAnsi="Constantia" w:cstheme="majorBidi"/>
+          <w:b/>
+          <w:bCs/>
+          <w:color w:val="7030A0"/>
+          <w:sz w:val="28"/>
+          <w:szCs w:val="28"/>
+          <w:lang w:val="en-US"/>
+        </w:rPr>
+        <w:t>[</w:t>
+      </w:r>
+      <w:r>
+        <w:rPr>
+          <w:rFonts w:ascii="Constantia" w:hAnsi="Constantia" w:cstheme="majorBidi"/>
+          <w:b/>
+          <w:bCs/>
+          <w:color w:val="70AD47" w:themeColor="accent6"/>
+          <w:sz w:val="28"/>
+          <w:szCs w:val="28"/>
+          <w:lang w:val="en-US"/>
+        </w:rPr>
+        <w:t>[</w:t>
+      </w:r>
+      <w:r>
+        <w:rPr>
+          <w:rFonts w:ascii="Constantia" w:hAnsi="Constantia" w:cstheme="majorBidi"/>
+          <w:b/>
+          <w:bCs/>
+          <w:color w:val="0070C0"/>
+          <w:sz w:val="28"/>
+          <w:szCs w:val="28"/>
+          <w:lang w:val="en-US"/>
+        </w:rPr>
+        <w:t>[</w:t>
+      </w:r>
+      <w:r>
+        <w:rPr>
+          <w:rFonts w:ascii="Constantia" w:hAnsi="Constantia" w:cstheme="majorBidi"/>
+          <w:b/>
+          <w:bCs/>
+          <w:color w:val="FF0000"/>
+          <w:sz w:val="28"/>
+          <w:szCs w:val="28"/>
+          <w:lang w:val="en-US"/>
+        </w:rPr>
+        <w:t>[</w:t>
+      </w:r>
+      <w:r>
+        <w:rPr>
+          <w:rFonts w:ascii="Constantia" w:hAnsi="Constantia" w:cstheme="majorBidi"/>
+          <w:sz w:val="18"/>
+          <w:szCs w:val="18"/>
+          <w:lang w:val="en-US"/>
+        </w:rPr>
+        <w:t xml:space="preserve">R, </w:t>
+      </w:r>
+      <w:r>
+        <w:rPr>
+          <w:rFonts w:ascii="Constantia" w:hAnsi="Constantia" w:cstheme="majorBidi"/>
+          <w:sz w:val="18"/>
+          <w:szCs w:val="18"/>
+          <w:lang w:val="en-US"/>
+        </w:rPr>
+        <w:t>G, B</w:t>
+      </w:r>
+      <w:r>
+        <w:rPr>
+          <w:rFonts w:ascii="Constantia" w:hAnsi="Constantia" w:cstheme="majorBidi"/>
+          <w:sz w:val="18"/>
+          <w:szCs w:val="18"/>
+          <w:lang w:val="en-US"/>
+        </w:rPr>
+        <w:t xml:space="preserve"> values of a frame</w:t>
+      </w:r>
+      <w:r>
+        <w:rPr>
+          <w:rFonts w:ascii="Constantia" w:hAnsi="Constantia" w:cstheme="majorBidi"/>
+          <w:b/>
+          <w:bCs/>
+          <w:color w:val="FF0000"/>
+          <w:sz w:val="28"/>
+          <w:szCs w:val="28"/>
+          <w:lang w:val="en-US"/>
+        </w:rPr>
+        <w:t>]</w:t>
+      </w:r>
+      <w:r>
+        <w:rPr>
+          <w:rFonts w:ascii="Constantia" w:hAnsi="Constantia" w:cstheme="majorBidi"/>
+          <w:sz w:val="24"/>
+          <w:szCs w:val="24"/>
+          <w:lang w:val="en-US"/>
+        </w:rPr>
+        <w:t xml:space="preserve">, </w:t>
+      </w:r>
+      <w:r>
+        <w:rPr>
+          <w:rFonts w:ascii="Constantia" w:hAnsi="Constantia" w:cstheme="majorBidi"/>
+          <w:sz w:val="18"/>
+          <w:szCs w:val="18"/>
+          <w:lang w:val="en-US"/>
+        </w:rPr>
+        <w:t xml:space="preserve">[], [] … </w:t>
+      </w:r>
+      <w:r>
+        <w:rPr>
+          <w:rFonts w:ascii="Constantia" w:hAnsi="Constantia" w:cstheme="majorBidi"/>
+          <w:sz w:val="18"/>
+          <w:szCs w:val="18"/>
+          <w:lang w:val="en-US"/>
+        </w:rPr>
+        <w:t>x</w:t>
+      </w:r>
+      <w:r>
+        <w:rPr>
+          <w:rFonts w:ascii="Constantia" w:hAnsi="Constantia" w:cstheme="majorBidi"/>
+          <w:sz w:val="18"/>
+          <w:szCs w:val="18"/>
+          <w:lang w:val="en-US"/>
+        </w:rPr>
+        <w:t xml:space="preserve"> </w:t>
+      </w:r>
+      <w:r>
+        <w:rPr>
+          <w:rFonts w:ascii="Constantia" w:hAnsi="Constantia" w:cstheme="majorBidi"/>
+          <w:sz w:val="18"/>
+          <w:szCs w:val="18"/>
+          <w:lang w:val="en-US"/>
+        </w:rPr>
+        <w:t>60 such frames</w:t>
+      </w:r>
+      <w:r>
+        <w:rPr>
+          <w:rFonts w:ascii="Constantia" w:hAnsi="Constantia" w:cstheme="majorBidi"/>
+          <w:b/>
+          <w:bCs/>
+          <w:color w:val="0070C0"/>
+          <w:sz w:val="28"/>
+          <w:szCs w:val="28"/>
+          <w:lang w:val="en-US"/>
+        </w:rPr>
+        <w:t>]</w:t>
+      </w:r>
+      <w:r>
+        <w:rPr>
+          <w:rFonts w:ascii="Constantia" w:hAnsi="Constantia" w:cstheme="majorBidi"/>
+          <w:sz w:val="18"/>
+          <w:szCs w:val="18"/>
+          <w:lang w:val="en-US"/>
+        </w:rPr>
+        <w:t xml:space="preserve">, </w:t>
+      </w:r>
+      <w:r>
+        <w:rPr>
+          <w:rFonts w:ascii="Constantia" w:hAnsi="Constantia" w:cstheme="majorBidi"/>
+          <w:sz w:val="18"/>
+          <w:szCs w:val="18"/>
+          <w:lang w:val="en-US"/>
+        </w:rPr>
+        <w:t xml:space="preserve">[], [] … x </w:t>
+      </w:r>
+      <w:r>
+        <w:rPr>
+          <w:rFonts w:ascii="Constantia" w:hAnsi="Constantia" w:cstheme="majorBidi"/>
+          <w:sz w:val="18"/>
+          <w:szCs w:val="18"/>
+          <w:lang w:val="en-US"/>
+        </w:rPr>
+        <w:t>36 to 40 such videos</w:t>
+      </w:r>
+      <w:r>
+        <w:rPr>
+          <w:rFonts w:ascii="Constantia" w:hAnsi="Constantia" w:cstheme="majorBidi"/>
+          <w:sz w:val="18"/>
+          <w:szCs w:val="18"/>
+          <w:lang w:val="en-US"/>
+        </w:rPr>
+        <w:t xml:space="preserve"> of a class</w:t>
+      </w:r>
+      <w:r>
+        <w:rPr>
+          <w:rFonts w:ascii="Constantia" w:hAnsi="Constantia" w:cstheme="majorBidi"/>
+          <w:b/>
+          <w:bCs/>
+          <w:color w:val="70AD47" w:themeColor="accent6"/>
+          <w:sz w:val="28"/>
+          <w:szCs w:val="28"/>
+          <w:lang w:val="en-US"/>
+        </w:rPr>
+        <w:t>]</w:t>
+      </w:r>
+      <w:r>
+        <w:rPr>
+          <w:rFonts w:ascii="Constantia" w:hAnsi="Constantia" w:cstheme="majorBidi"/>
+          <w:sz w:val="20"/>
+          <w:szCs w:val="20"/>
+          <w:lang w:val="en-US"/>
+        </w:rPr>
+        <w:t>,</w:t>
+      </w:r>
+      <w:r>
+        <w:rPr>
+          <w:rFonts w:ascii="Constantia" w:hAnsi="Constantia" w:cstheme="majorBidi"/>
+          <w:b/>
+          <w:bCs/>
+          <w:color w:val="70AD47" w:themeColor="accent6"/>
+          <w:sz w:val="28"/>
+          <w:szCs w:val="28"/>
+          <w:lang w:val="en-US"/>
+        </w:rPr>
+        <w:t xml:space="preserve"> </w:t>
+      </w:r>
+      <w:r>
+        <w:rPr>
+          <w:rFonts w:ascii="Constantia" w:hAnsi="Constantia" w:cstheme="majorBidi"/>
+          <w:sz w:val="18"/>
+          <w:szCs w:val="18"/>
+          <w:lang w:val="en-US"/>
+        </w:rPr>
+        <w:t xml:space="preserve">[], </w:t>
+      </w:r>
+      <w:r>
+        <w:rPr>
+          <w:rFonts w:ascii="Constantia" w:hAnsi="Constantia" w:cstheme="majorBidi"/>
+          <w:sz w:val="18"/>
+          <w:szCs w:val="18"/>
+          <w:lang w:val="en-US"/>
+        </w:rPr>
+        <w:t>[] …</w:t>
+      </w:r>
+      <w:r>
+        <w:rPr>
+          <w:rFonts w:ascii="Constantia" w:hAnsi="Constantia" w:cstheme="majorBidi"/>
+          <w:sz w:val="18"/>
+          <w:szCs w:val="18"/>
+          <w:lang w:val="en-US"/>
+        </w:rPr>
+        <w:t xml:space="preserve"> videos of all </w:t>
+      </w:r>
+      <w:r>
+        <w:rPr>
+          <w:rFonts w:ascii="Constantia" w:hAnsi="Constantia" w:cstheme="majorBidi"/>
+          <w:sz w:val="18"/>
+          <w:szCs w:val="18"/>
+          <w:lang w:val="en-US"/>
+        </w:rPr>
+        <w:t>classes</w:t>
+      </w:r>
+      <w:r>
+        <w:rPr>
+          <w:rFonts w:ascii="Constantia" w:hAnsi="Constantia" w:cstheme="majorBidi"/>
+          <w:b/>
+          <w:bCs/>
+          <w:color w:val="7030A0"/>
+          <w:sz w:val="28"/>
+          <w:szCs w:val="28"/>
+          <w:lang w:val="en-US"/>
+        </w:rPr>
+        <w:t>]</w:t>
+      </w:r>
+    </w:p>
+    <w:p>
+      <w:pPr>
+        <w:rPr>
+          <w:rFonts w:ascii="Constantia" w:hAnsi="Constantia" w:cstheme="majorBidi"/>
+          <w:lang w:val="en-US"/>
+        </w:rPr>
+      </w:pPr>
+      <w:r>
+        <w:rPr>
+          <w:rFonts w:ascii="Constantia" w:hAnsi="Constantia" w:cstheme="majorBidi"/>
+          <w:lang w:val="en-US"/>
+        </w:rPr>
+        <w:t>So</w:t>
+      </w:r>
+      <w:r>
+        <w:rPr>
+          <w:rFonts w:ascii="Constantia" w:hAnsi="Constantia" w:cstheme="majorBidi"/>
+          <w:lang w:val="en-US"/>
+        </w:rPr>
+        <w:t>,</w:t>
+      </w:r>
+      <w:r>
+        <w:rPr>
+          <w:rFonts w:ascii="Constantia" w:hAnsi="Constantia" w:cstheme="majorBidi"/>
+          <w:lang w:val="en-US"/>
+        </w:rPr>
+        <w:t xml:space="preserve"> each video (of 60 frames) constructs a row of the dataset.</w:t>
+      </w:r>
+    </w:p>
+    <w:p>
+      <w:pPr>
+        <w:rPr>
+          <w:rFonts w:ascii="Constantia" w:hAnsi="Constantia" w:cstheme="majorBidi"/>
+          <w:lang w:val="en-US"/>
+        </w:rPr>
+      </w:pPr>
+      <w:r>
+        <w:rPr>
+          <w:rFonts w:ascii="Constantia" w:hAnsi="Constantia" w:cstheme="majorBidi"/>
+          <w:lang w:val="en-US"/>
+        </w:rPr>
+        <w:t xml:space="preserve">There is an </w:t>
+      </w:r>
+      <w:r>
+        <w:rPr>
+          <w:rFonts w:ascii="Constantia" w:hAnsi="Constantia" w:cstheme="majorBidi"/>
+          <w:b/>
+          <w:bCs/>
+          <w:lang w:val="en-US"/>
+        </w:rPr>
+        <w:t>alternate way</w:t>
+      </w:r>
+      <w:r>
+        <w:rPr>
+          <w:rFonts w:ascii="Constantia" w:hAnsi="Constantia" w:cstheme="majorBidi"/>
+          <w:lang w:val="en-US"/>
+        </w:rPr>
+        <w:t xml:space="preserve"> to create a dataset where each frame of a video serves as a </w:t>
+      </w:r>
+      <w:r>
+        <w:rPr>
+          <w:rFonts w:ascii="Constantia" w:hAnsi="Constantia" w:cstheme="majorBidi"/>
+          <w:lang w:val="en-US"/>
+        </w:rPr>
+        <w:t>row in the dataset. The dataset is then converted to and stored in csv format. I haven’t tried this method yet</w:t>
+      </w:r>
+      <w:r>
+        <w:rPr>
+          <w:rFonts w:ascii="Constantia" w:hAnsi="Constantia" w:cstheme="majorBidi"/>
+          <w:lang w:val="en-US"/>
+        </w:rPr>
+        <w:t>.</w:t>
+      </w:r>
+    </w:p>
+    <w:p>
+      <w:pPr>
+        <w:rPr>
+          <w:rFonts w:ascii="Constantia" w:hAnsi="Constantia" w:cstheme="majorBidi"/>
+          <w:lang w:val="en-US"/>
+        </w:rPr>
+      </w:pPr>
+      <w:r>
+        <w:rPr>
+          <w:rFonts w:ascii="Constantia" w:hAnsi="Constantia" w:cstheme="majorBidi"/>
+          <w:lang w:val="en-US"/>
+        </w:rPr>
+        <w:t xml:space="preserve">Then comes the stage of building the models. </w:t>
+      </w:r>
+      <w:r>
+        <w:rPr>
+          <w:rFonts w:ascii="Constantia" w:hAnsi="Constantia" w:cstheme="majorBidi"/>
+          <w:lang w:val="en-US"/>
+        </w:rPr>
+        <w:t>I have written code for 3 hybrid models so far by combining the codes found online.</w:t>
+      </w:r>
+      <w:r>
+        <w:rPr>
+          <w:rFonts w:ascii="Constantia" w:hAnsi="Constantia" w:cstheme="majorBidi"/>
+          <w:lang w:val="en-US"/>
+        </w:rPr>
+        <w:t xml:space="preserve"> The models constructed so far are:</w:t>
+      </w:r>
+    </w:p>
+    <w:p>
+      <w:pPr>
+        <w:pStyle w:val="ListParagraph"/>
+        <w:numPr>
+          <w:ilvl w:val="0"/>
+          <w:numId w:val="6"/>
+        </w:numPr>
+        <w:rPr>
+          <w:rFonts w:ascii="Constantia" w:hAnsi="Constantia" w:cstheme="majorBidi"/>
+          <w:lang w:val="en-US"/>
+        </w:rPr>
+      </w:pPr>
+      <w:r>
+        <w:rPr>
+          <w:rFonts w:ascii="Constantia" w:hAnsi="Constantia" w:cstheme="majorBidi"/>
+          <w:lang w:val="en-US"/>
+        </w:rPr>
+        <w:t xml:space="preserve"> </w:t>
+      </w:r>
+      <w:r>
+        <w:rPr>
+          <w:rFonts w:ascii="Constantia" w:hAnsi="Constantia" w:cstheme="majorBidi"/>
+          <w:lang w:val="en-US"/>
+        </w:rPr>
+        <w:t>Pretrained ResNet50 + BiLSTM</w:t>
+      </w:r>
+    </w:p>
+    <w:p>
+      <w:pPr>
+        <w:pStyle w:val="ListParagraph"/>
+        <w:rPr>
+          <w:rFonts w:ascii="Constantia" w:hAnsi="Constantia" w:cstheme="majorBidi"/>
+          <w:lang w:val="en-US"/>
+        </w:rPr>
+      </w:pPr>
+      <w:r>
+        <w:rPr>
+          <w:rFonts w:ascii="Constantia" w:hAnsi="Constantia" w:cstheme="majorBidi"/>
+          <w:lang w:val="en-US"/>
+        </w:rPr>
+        <w:t>Here ResNet 50 is a CNN model which is pretrained on the ImageNet dataset which contains 1000 classes.</w:t>
+      </w:r>
+    </w:p>
+    <w:p>
+      <w:pPr>
+        <w:pStyle w:val="ListParagraph"/>
+        <w:numPr>
+          <w:ilvl w:val="0"/>
+          <w:numId w:val="6"/>
+        </w:numPr>
+        <w:rPr>
+          <w:rFonts w:ascii="Constantia" w:hAnsi="Constantia" w:cstheme="majorBidi"/>
+          <w:lang w:val="en-US"/>
+        </w:rPr>
+      </w:pPr>
+      <w:r>
+        <w:rPr>
+          <w:rFonts w:ascii="Constantia" w:hAnsi="Constantia" w:cstheme="majorBidi"/>
+          <w:lang w:val="en-US"/>
+        </w:rPr>
+        <w:t>CNN + LSTM</w:t>
+      </w:r>
+    </w:p>
+    <w:p>
+      <w:pPr>
+        <w:pStyle w:val="ListParagraph"/>
+        <w:numPr>
+          <w:ilvl w:val="0"/>
+          <w:numId w:val="6"/>
+        </w:numPr>
+        <w:rPr>
+          <w:rFonts w:ascii="Constantia" w:hAnsi="Constantia" w:cstheme="majorBidi"/>
+          <w:lang w:val="en-US"/>
+        </w:rPr>
+      </w:pPr>
+      <w:r>
+        <w:rPr>
+          <w:rFonts w:ascii="Constantia" w:hAnsi="Constantia" w:cstheme="majorBidi"/>
+          <w:lang w:val="en-US"/>
+        </w:rPr>
+        <w:t>Pretrained Xception + BiLSTM</w:t>
+      </w:r>
+    </w:p>
+    <w:p>
+      <w:pPr>
+        <w:pStyle w:val="ListParagraph"/>
+        <w:rPr>
+          <w:rFonts w:ascii="Constantia" w:hAnsi="Constantia" w:cstheme="majorBidi"/>
+          <w:lang w:val="en-US"/>
+        </w:rPr>
+      </w:pPr>
+      <w:r>
+        <w:rPr>
+          <w:rFonts w:ascii="Constantia" w:hAnsi="Constantia" w:cstheme="majorBidi"/>
+          <w:lang w:val="en-US"/>
+        </w:rPr>
+        <w:t xml:space="preserve">Here the </w:t>
+      </w:r>
+      <w:r>
+        <w:rPr>
+          <w:rFonts w:ascii="Constantia" w:hAnsi="Constantia" w:cstheme="majorBidi"/>
+          <w:lang w:val="en-US"/>
+        </w:rPr>
+        <w:t>Xception</w:t>
+      </w:r>
+      <w:r>
+        <w:rPr>
+          <w:rFonts w:ascii="Constantia" w:hAnsi="Constantia" w:cstheme="majorBidi"/>
+          <w:lang w:val="en-US"/>
+        </w:rPr>
+        <w:t xml:space="preserve"> is a CNN</w:t>
+      </w:r>
+      <w:r>
+        <w:rPr>
+          <w:rFonts w:ascii="Constantia" w:hAnsi="Constantia" w:cstheme="majorBidi"/>
+          <w:lang w:val="en-US"/>
+        </w:rPr>
+        <w:t xml:space="preserve"> </w:t>
+      </w:r>
+      <w:r>
+        <w:rPr>
+          <w:rFonts w:ascii="Constantia" w:hAnsi="Constantia" w:cstheme="majorBidi"/>
+          <w:lang w:val="en-US"/>
+        </w:rPr>
+        <w:t xml:space="preserve">model which is </w:t>
+      </w:r>
+      <w:r>
+        <w:rPr>
+          <w:rFonts w:ascii="Constantia" w:hAnsi="Constantia" w:cstheme="majorBidi"/>
+          <w:lang w:val="en-US"/>
+        </w:rPr>
+        <w:t>pretrained on the ImageNet dataset</w:t>
+      </w:r>
+      <w:r>
+        <w:rPr>
+          <w:rFonts w:ascii="Constantia" w:hAnsi="Constantia" w:cstheme="majorBidi"/>
+          <w:lang w:val="en-US"/>
+        </w:rPr>
+        <w:t>.</w:t>
+      </w:r>
+    </w:p>
+    <w:p>
+      <w:pPr>
+        <w:rPr>
+          <w:rFonts w:ascii="Constantia" w:hAnsi="Constantia" w:cstheme="majorBidi"/>
+          <w:lang w:val="en-US"/>
+        </w:rPr>
+      </w:pPr>
+      <w:r>
+        <w:rPr>
+          <w:rFonts w:ascii="Constantia" w:hAnsi="Constantia" w:cstheme="majorBidi"/>
+          <w:lang w:val="en-US"/>
+        </w:rPr>
+        <w:t xml:space="preserve">I have written code to </w:t>
+      </w:r>
+      <w:r>
+        <w:rPr>
+          <w:rFonts w:ascii="Constantia" w:hAnsi="Constantia" w:cstheme="majorBidi"/>
+          <w:lang w:val="en-US"/>
+        </w:rPr>
+        <w:t xml:space="preserve">generate a small section of the dataset to train the models on for initial testing </w:t>
+      </w:r>
+      <w:r>
+        <w:rPr>
+          <w:rFonts w:ascii="Constantia" w:hAnsi="Constantia" w:cstheme="majorBidi"/>
+          <w:lang w:val="en-US"/>
+        </w:rPr>
+        <w:t>purposes</w:t>
+      </w:r>
+      <w:r>
+        <w:rPr>
+          <w:rFonts w:ascii="Constantia" w:hAnsi="Constantia" w:cstheme="majorBidi"/>
+          <w:lang w:val="en-US"/>
+        </w:rPr>
+        <w:t xml:space="preserve">. The dataset contains 3 </w:t>
+      </w:r>
+      <w:r>
+        <w:rPr>
+          <w:rFonts w:ascii="Constantia" w:hAnsi="Constantia" w:cstheme="majorBidi"/>
+          <w:lang w:val="en-US"/>
+        </w:rPr>
+        <w:t>classes</w:t>
+      </w:r>
+      <w:r>
+        <w:rPr>
+          <w:rFonts w:ascii="Constantia" w:hAnsi="Constantia" w:cstheme="majorBidi"/>
+          <w:lang w:val="en-US"/>
+        </w:rPr>
+        <w:t xml:space="preserve"> – police, follow and child, containing 40, 36 and 36 videos each. </w:t>
+      </w:r>
+      <w:r>
+        <w:rPr>
+          <w:rFonts w:ascii="Constantia" w:hAnsi="Constantia" w:cstheme="majorBidi"/>
+          <w:lang w:val="en-US"/>
+        </w:rPr>
+        <w:t xml:space="preserve">I have made use of the </w:t>
+      </w:r>
+      <w:r>
+        <w:rPr>
+          <w:rFonts w:ascii="Constantia" w:hAnsi="Constantia" w:cstheme="majorBidi"/>
+          <w:lang w:val="en-US"/>
+        </w:rPr>
+        <w:t>TensorFlow</w:t>
+      </w:r>
+      <w:r>
+        <w:rPr>
+          <w:rFonts w:ascii="Constantia" w:hAnsi="Constantia" w:cstheme="majorBidi"/>
+          <w:lang w:val="en-US"/>
+        </w:rPr>
+        <w:t xml:space="preserve"> library </w:t>
+      </w:r>
+      <w:r>
+        <w:rPr>
+          <w:rFonts w:ascii="Constantia" w:hAnsi="Constantia" w:cstheme="majorBidi"/>
+          <w:lang w:val="en-US"/>
+        </w:rPr>
+        <w:t xml:space="preserve">and modules </w:t>
+      </w:r>
+      <w:r>
+        <w:rPr>
+          <w:rFonts w:ascii="Constantia" w:hAnsi="Constantia" w:cstheme="majorBidi"/>
+          <w:lang w:val="en-US"/>
+        </w:rPr>
+        <w:t xml:space="preserve">to </w:t>
+      </w:r>
+      <w:r>
+        <w:rPr>
+          <w:rFonts w:ascii="Constantia" w:hAnsi="Constantia" w:cstheme="majorBidi"/>
+          <w:lang w:val="en-US"/>
+        </w:rPr>
+        <w:t xml:space="preserve">develop hybrid models. </w:t>
+      </w:r>
+    </w:p>
+    <w:p>
+      <w:pPr>
+        <w:rPr>
+          <w:rFonts w:ascii="Constantia" w:hAnsi="Constantia" w:cstheme="majorBidi"/>
+          <w:lang w:val="en-US"/>
+        </w:rPr>
+      </w:pPr>
+      <w:r>
+        <w:rPr>
+          <w:rFonts w:ascii="Constantia" w:hAnsi="Constantia" w:cstheme="majorBidi"/>
+          <w:lang w:val="en-US"/>
+        </w:rPr>
+        <w:t>Currently I am in the process of setting up the environment to use GPU</w:t>
+      </w:r>
+      <w:r>
+        <w:rPr>
+          <w:rFonts w:ascii="Constantia" w:hAnsi="Constantia" w:cstheme="majorBidi"/>
+          <w:lang w:val="en-US"/>
+        </w:rPr>
+        <w:t xml:space="preserve"> on the university computer</w:t>
+      </w:r>
+      <w:r>
+        <w:rPr>
+          <w:rFonts w:ascii="Constantia" w:hAnsi="Constantia" w:cstheme="majorBidi"/>
+          <w:lang w:val="en-US"/>
+        </w:rPr>
+        <w:t xml:space="preserve"> to accelerate the training time of the models.</w:t>
+      </w:r>
     </w:p>
     <w:sectPr>
       <w:pgSz w:w="11906" w:h="16838"/>
@@ -1426,7 +3435,7 @@
         <w:rFonts w:ascii="Constantia" w:eastAsiaTheme="minorHAnsi" w:hAnsi="Constantia" w:cstheme="majorBidi" w:hint="default"/>
       </w:rPr>
     </w:lvl>
-    <w:lvl w:ilvl="1" w:tplc="08090003" w:tentative="1">
+    <w:lvl w:ilvl="1" w:tplc="08090003">
       <w:start w:val="1"/>
       <w:numFmt w:val="bullet"/>
       <w:lvlText w:val="o"/>
@@ -1524,6 +3533,95 @@
     </w:lvl>
   </w:abstractNum>
   <w:abstractNum w:abstractNumId="1" w15:restartNumberingAfterBreak="0">
+    <w:nsid w:val="532334FF"/>
+    <w:multiLevelType w:val="hybridMultilevel"/>
+    <w:tmpl w:val="6CB034BE"/>
+    <w:lvl w:ilvl="0" w:tplc="08090011">
+      <w:start w:val="1"/>
+      <w:numFmt w:val="decimal"/>
+      <w:lvlText w:val="%1)"/>
+      <w:lvlJc w:val="left"/>
+      <w:pPr>
+        <w:ind w:left="720" w:hanging="360"/>
+      </w:pPr>
+      <w:rPr>
+        <w:rFonts w:hint="default"/>
+      </w:rPr>
+    </w:lvl>
+    <w:lvl w:ilvl="1" w:tplc="08090019" w:tentative="1">
+      <w:start w:val="1"/>
+      <w:numFmt w:val="lowerLetter"/>
+      <w:lvlText w:val="%2."/>
+      <w:lvlJc w:val="left"/>
+      <w:pPr>
+        <w:ind w:left="1440" w:hanging="360"/>
+      </w:pPr>
+    </w:lvl>
+    <w:lvl w:ilvl="2" w:tplc="0809001B" w:tentative="1">
+      <w:start w:val="1"/>
+      <w:numFmt w:val="lowerRoman"/>
+      <w:lvlText w:val="%3."/>
+      <w:lvlJc w:val="right"/>
+      <w:pPr>
+        <w:ind w:left="2160" w:hanging="180"/>
+      </w:pPr>
+    </w:lvl>
+    <w:lvl w:ilvl="3" w:tplc="0809000F" w:tentative="1">
+      <w:start w:val="1"/>
+      <w:numFmt w:val="decimal"/>
+      <w:lvlText w:val="%4."/>
+      <w:lvlJc w:val="left"/>
+      <w:pPr>
+        <w:ind w:left="2880" w:hanging="360"/>
+      </w:pPr>
+    </w:lvl>
+    <w:lvl w:ilvl="4" w:tplc="08090019" w:tentative="1">
+      <w:start w:val="1"/>
+      <w:numFmt w:val="lowerLetter"/>
+      <w:lvlText w:val="%5."/>
+      <w:lvlJc w:val="left"/>
+      <w:pPr>
+        <w:ind w:left="3600" w:hanging="360"/>
+      </w:pPr>
+    </w:lvl>
+    <w:lvl w:ilvl="5" w:tplc="0809001B" w:tentative="1">
+      <w:start w:val="1"/>
+      <w:numFmt w:val="lowerRoman"/>
+      <w:lvlText w:val="%6."/>
+      <w:lvlJc w:val="right"/>
+      <w:pPr>
+        <w:ind w:left="4320" w:hanging="180"/>
+      </w:pPr>
+    </w:lvl>
+    <w:lvl w:ilvl="6" w:tplc="0809000F" w:tentative="1">
+      <w:start w:val="1"/>
+      <w:numFmt w:val="decimal"/>
+      <w:lvlText w:val="%7."/>
+      <w:lvlJc w:val="left"/>
+      <w:pPr>
+        <w:ind w:left="5040" w:hanging="360"/>
+      </w:pPr>
+    </w:lvl>
+    <w:lvl w:ilvl="7" w:tplc="08090019" w:tentative="1">
+      <w:start w:val="1"/>
+      <w:numFmt w:val="lowerLetter"/>
+      <w:lvlText w:val="%8."/>
+      <w:lvlJc w:val="left"/>
+      <w:pPr>
+        <w:ind w:left="5760" w:hanging="360"/>
+      </w:pPr>
+    </w:lvl>
+    <w:lvl w:ilvl="8" w:tplc="0809001B" w:tentative="1">
+      <w:start w:val="1"/>
+      <w:numFmt w:val="lowerRoman"/>
+      <w:lvlText w:val="%9."/>
+      <w:lvlJc w:val="right"/>
+      <w:pPr>
+        <w:ind w:left="6480" w:hanging="180"/>
+      </w:pPr>
+    </w:lvl>
+  </w:abstractNum>
+  <w:abstractNum w:abstractNumId="2" w15:restartNumberingAfterBreak="0">
     <w:nsid w:val="535F38EA"/>
     <w:multiLevelType w:val="hybridMultilevel"/>
     <w:tmpl w:val="8A2AF9EE"/>
@@ -1612,7 +3710,7 @@
       </w:pPr>
     </w:lvl>
   </w:abstractNum>
-  <w:abstractNum w:abstractNumId="2" w15:restartNumberingAfterBreak="0">
+  <w:abstractNum w:abstractNumId="3" w15:restartNumberingAfterBreak="0">
     <w:nsid w:val="60AB3DB3"/>
     <w:multiLevelType w:val="hybridMultilevel"/>
     <w:tmpl w:val="E19A7DC2"/>
@@ -1724,7 +3822,7 @@
       </w:rPr>
     </w:lvl>
   </w:abstractNum>
-  <w:abstractNum w:abstractNumId="3" w15:restartNumberingAfterBreak="0">
+  <w:abstractNum w:abstractNumId="4" w15:restartNumberingAfterBreak="0">
     <w:nsid w:val="60F863C0"/>
     <w:multiLevelType w:val="hybridMultilevel"/>
     <w:tmpl w:val="8026B658"/>
@@ -1813,17 +3911,112 @@
       </w:pPr>
     </w:lvl>
   </w:abstractNum>
+  <w:abstractNum w:abstractNumId="5" w15:restartNumberingAfterBreak="0">
+    <w:nsid w:val="6FA84207"/>
+    <w:multiLevelType w:val="hybridMultilevel"/>
+    <w:tmpl w:val="598E1946"/>
+    <w:lvl w:ilvl="0" w:tplc="08090011">
+      <w:start w:val="1"/>
+      <w:numFmt w:val="decimal"/>
+      <w:lvlText w:val="%1)"/>
+      <w:lvlJc w:val="left"/>
+      <w:pPr>
+        <w:ind w:left="720" w:hanging="360"/>
+      </w:pPr>
+      <w:rPr>
+        <w:rFonts w:hint="default"/>
+      </w:rPr>
+    </w:lvl>
+    <w:lvl w:ilvl="1" w:tplc="08090019" w:tentative="1">
+      <w:start w:val="1"/>
+      <w:numFmt w:val="lowerLetter"/>
+      <w:lvlText w:val="%2."/>
+      <w:lvlJc w:val="left"/>
+      <w:pPr>
+        <w:ind w:left="1440" w:hanging="360"/>
+      </w:pPr>
+    </w:lvl>
+    <w:lvl w:ilvl="2" w:tplc="0809001B" w:tentative="1">
+      <w:start w:val="1"/>
+      <w:numFmt w:val="lowerRoman"/>
+      <w:lvlText w:val="%3."/>
+      <w:lvlJc w:val="right"/>
+      <w:pPr>
+        <w:ind w:left="2160" w:hanging="180"/>
+      </w:pPr>
+    </w:lvl>
+    <w:lvl w:ilvl="3" w:tplc="0809000F" w:tentative="1">
+      <w:start w:val="1"/>
+      <w:numFmt w:val="decimal"/>
+      <w:lvlText w:val="%4."/>
+      <w:lvlJc w:val="left"/>
+      <w:pPr>
+        <w:ind w:left="2880" w:hanging="360"/>
+      </w:pPr>
+    </w:lvl>
+    <w:lvl w:ilvl="4" w:tplc="08090019" w:tentative="1">
+      <w:start w:val="1"/>
+      <w:numFmt w:val="lowerLetter"/>
+      <w:lvlText w:val="%5."/>
+      <w:lvlJc w:val="left"/>
+      <w:pPr>
+        <w:ind w:left="3600" w:hanging="360"/>
+      </w:pPr>
+    </w:lvl>
+    <w:lvl w:ilvl="5" w:tplc="0809001B" w:tentative="1">
+      <w:start w:val="1"/>
+      <w:numFmt w:val="lowerRoman"/>
+      <w:lvlText w:val="%6."/>
+      <w:lvlJc w:val="right"/>
+      <w:pPr>
+        <w:ind w:left="4320" w:hanging="180"/>
+      </w:pPr>
+    </w:lvl>
+    <w:lvl w:ilvl="6" w:tplc="0809000F" w:tentative="1">
+      <w:start w:val="1"/>
+      <w:numFmt w:val="decimal"/>
+      <w:lvlText w:val="%7."/>
+      <w:lvlJc w:val="left"/>
+      <w:pPr>
+        <w:ind w:left="5040" w:hanging="360"/>
+      </w:pPr>
+    </w:lvl>
+    <w:lvl w:ilvl="7" w:tplc="08090019" w:tentative="1">
+      <w:start w:val="1"/>
+      <w:numFmt w:val="lowerLetter"/>
+      <w:lvlText w:val="%8."/>
+      <w:lvlJc w:val="left"/>
+      <w:pPr>
+        <w:ind w:left="5760" w:hanging="360"/>
+      </w:pPr>
+    </w:lvl>
+    <w:lvl w:ilvl="8" w:tplc="0809001B" w:tentative="1">
+      <w:start w:val="1"/>
+      <w:numFmt w:val="lowerRoman"/>
+      <w:lvlText w:val="%9."/>
+      <w:lvlJc w:val="right"/>
+      <w:pPr>
+        <w:ind w:left="6480" w:hanging="180"/>
+      </w:pPr>
+    </w:lvl>
+  </w:abstractNum>
   <w:num w:numId="1" w16cid:durableId="1278024261">
-    <w:abstractNumId w:val="2"/>
+    <w:abstractNumId w:val="3"/>
   </w:num>
   <w:num w:numId="2" w16cid:durableId="591207440">
-    <w:abstractNumId w:val="1"/>
+    <w:abstractNumId w:val="2"/>
   </w:num>
   <w:num w:numId="3" w16cid:durableId="975911115">
     <w:abstractNumId w:val="0"/>
   </w:num>
   <w:num w:numId="4" w16cid:durableId="168176030">
-    <w:abstractNumId w:val="3"/>
+    <w:abstractNumId w:val="4"/>
+  </w:num>
+  <w:num w:numId="5" w16cid:durableId="345519942">
+    <w:abstractNumId w:val="1"/>
+  </w:num>
+  <w:num w:numId="6" w16cid:durableId="527985668">
+    <w:abstractNumId w:val="5"/>
   </w:num>
 </w:numbering>
 </file>
@@ -2266,6 +4459,24 @@
       <w:contextualSpacing/>
     </w:pPr>
   </w:style>
+  <w:style w:type="paragraph" w:styleId="NormalWeb">
+    <w:name w:val="Normal (Web)"/>
+    <w:basedOn w:val="Normal"/>
+    <w:uiPriority w:val="99"/>
+    <w:semiHidden/>
+    <w:unhideWhenUsed/>
+    <w:rsid w:val="00531CC9"/>
+    <w:pPr>
+      <w:spacing w:before="100" w:beforeAutospacing="1" w:after="100" w:afterAutospacing="1" w:line="240" w:lineRule="auto"/>
+    </w:pPr>
+    <w:rPr>
+      <w:rFonts w:ascii="Times New Roman" w:eastAsia="Times New Roman" w:hAnsi="Times New Roman" w:cs="Times New Roman"/>
+      <w:sz w:val="24"/>
+      <w:szCs w:val="24"/>
+      <w:lang w:eastAsia="en-GB"/>
+      <w14:ligatures w14:val="none"/>
+    </w:rPr>
+  </w:style>
 </w:styles>
 </file>
 

</xml_diff>